<commit_message>
20210406 - OSI completed
</commit_message>
<xml_diff>
--- a/network/OSI&TCPIP.docx
+++ b/network/OSI&TCPIP.docx
@@ -507,6 +507,7 @@
       <w:pPr>
         <w:widowControl w:val="0"/>
         <w:numPr>
+          <w:ilvl w:val="0"/>
           <w:numId w:val="0"/>
         </w:numPr>
         <w:ind w:firstLine="420" w:firstLineChars="0"/>
@@ -589,6 +590,7 @@
       <w:pPr>
         <w:widowControl w:val="0"/>
         <w:numPr>
+          <w:ilvl w:val="0"/>
           <w:numId w:val="0"/>
         </w:numPr>
         <w:ind w:firstLine="420" w:firstLineChars="0"/>
@@ -652,6 +654,7 @@
       <w:pPr>
         <w:widowControl w:val="0"/>
         <w:numPr>
+          <w:ilvl w:val="0"/>
           <w:numId w:val="0"/>
         </w:numPr>
         <w:ind w:firstLine="420" w:firstLineChars="0"/>
@@ -677,6 +680,7 @@
       <w:pPr>
         <w:widowControl w:val="0"/>
         <w:numPr>
+          <w:ilvl w:val="0"/>
           <w:numId w:val="0"/>
         </w:numPr>
         <w:ind w:firstLine="420" w:firstLineChars="0"/>
@@ -759,6 +763,7 @@
       <w:pPr>
         <w:widowControl w:val="0"/>
         <w:numPr>
+          <w:ilvl w:val="0"/>
           <w:numId w:val="0"/>
         </w:numPr>
         <w:ind w:firstLine="420" w:firstLineChars="0"/>
@@ -784,6 +789,7 @@
       <w:pPr>
         <w:widowControl w:val="0"/>
         <w:numPr>
+          <w:ilvl w:val="0"/>
           <w:numId w:val="0"/>
         </w:numPr>
         <w:ind w:firstLine="420" w:firstLineChars="0"/>
@@ -904,22 +910,24 @@
       <w:pPr>
         <w:widowControl w:val="0"/>
         <w:numPr>
-          <w:numId w:val="0"/>
-        </w:numPr>
-        <w:ind w:firstLine="420" w:firstLineChars="0"/>
-        <w:jc w:val="both"/>
-        <w:rPr>
-          <w:rFonts w:hint="eastAsia" w:ascii="宋体" w:hAnsi="宋体" w:eastAsia="宋体" w:cs="宋体"/>
-          <w:sz w:val="21"/>
-          <w:szCs w:val="21"/>
-          <w:lang w:val="en-US" w:eastAsia="zh-CN"/>
-        </w:rPr>
-      </w:pPr>
-    </w:p>
-    <w:p>
-      <w:pPr>
-        <w:widowControl w:val="0"/>
-        <w:numPr>
+          <w:ilvl w:val="0"/>
+          <w:numId w:val="0"/>
+        </w:numPr>
+        <w:ind w:firstLine="420" w:firstLineChars="0"/>
+        <w:jc w:val="both"/>
+        <w:rPr>
+          <w:rFonts w:hint="eastAsia" w:ascii="宋体" w:hAnsi="宋体" w:eastAsia="宋体" w:cs="宋体"/>
+          <w:sz w:val="21"/>
+          <w:szCs w:val="21"/>
+          <w:lang w:val="en-US" w:eastAsia="zh-CN"/>
+        </w:rPr>
+      </w:pPr>
+    </w:p>
+    <w:p>
+      <w:pPr>
+        <w:widowControl w:val="0"/>
+        <w:numPr>
+          <w:ilvl w:val="0"/>
           <w:numId w:val="0"/>
         </w:numPr>
         <w:jc w:val="both"/>
@@ -944,25 +952,36 @@
       <w:pPr>
         <w:widowControl w:val="0"/>
         <w:numPr>
-          <w:numId w:val="0"/>
-        </w:numPr>
-        <w:ind w:firstLine="420" w:firstLineChars="0"/>
-        <w:jc w:val="both"/>
-        <w:rPr>
-          <w:rFonts w:hint="eastAsia" w:ascii="宋体" w:hAnsi="宋体" w:eastAsia="宋体" w:cs="宋体"/>
-          <w:sz w:val="21"/>
-          <w:szCs w:val="21"/>
-          <w:lang w:val="en-US" w:eastAsia="zh-CN"/>
-        </w:rPr>
-      </w:pPr>
-      <w:r>
-        <w:rPr>
-          <w:rFonts w:hint="eastAsia" w:ascii="宋体" w:hAnsi="宋体" w:eastAsia="宋体" w:cs="宋体"/>
-          <w:sz w:val="21"/>
-          <w:szCs w:val="21"/>
-          <w:lang w:val="en-US" w:eastAsia="zh-CN"/>
-        </w:rPr>
-        <w:t>OSI下3层的主要任务是数据通信，上3层的任务是数据处理。而传输层（Transport Layer）是OSI模型的第4层。因此该层是</w:t>
+          <w:ilvl w:val="0"/>
+          <w:numId w:val="0"/>
+        </w:numPr>
+        <w:ind w:firstLine="420" w:firstLineChars="0"/>
+        <w:jc w:val="both"/>
+        <w:rPr>
+          <w:rFonts w:hint="eastAsia" w:ascii="宋体" w:hAnsi="宋体" w:eastAsia="宋体" w:cs="宋体"/>
+          <w:sz w:val="21"/>
+          <w:szCs w:val="21"/>
+          <w:lang w:val="en-US" w:eastAsia="zh-CN"/>
+        </w:rPr>
+      </w:pPr>
+      <w:r>
+        <w:rPr>
+          <w:rFonts w:hint="eastAsia" w:ascii="宋体" w:hAnsi="宋体" w:eastAsia="宋体" w:cs="宋体"/>
+          <w:sz w:val="21"/>
+          <w:szCs w:val="21"/>
+          <w:u w:val="single"/>
+          <w:lang w:val="en-US" w:eastAsia="zh-CN"/>
+        </w:rPr>
+        <w:t>OSI下3层的主要任务是数据通信，上3层的任务是数据处理</w:t>
+      </w:r>
+      <w:r>
+        <w:rPr>
+          <w:rFonts w:hint="eastAsia" w:ascii="宋体" w:hAnsi="宋体" w:eastAsia="宋体" w:cs="宋体"/>
+          <w:sz w:val="21"/>
+          <w:szCs w:val="21"/>
+          <w:lang w:val="en-US" w:eastAsia="zh-CN"/>
+        </w:rPr>
+        <w:t>。而传输层（Transport Layer）是OSI模型的第4层。因此该层是</w:t>
       </w:r>
       <w:r>
         <w:rPr>
@@ -1007,6 +1026,7 @@
       <w:pPr>
         <w:widowControl w:val="0"/>
         <w:numPr>
+          <w:ilvl w:val="0"/>
           <w:numId w:val="0"/>
         </w:numPr>
         <w:ind w:firstLine="420" w:firstLineChars="0"/>
@@ -1063,13 +1083,33 @@
           <w:szCs w:val="21"/>
           <w:lang w:val="en-US" w:eastAsia="zh-CN"/>
         </w:rPr>
-        <w:t>，保证报文的正确传输。传输层的作用是向高层屏蔽下层数据通信的细节，即向用户透明地传送报文。</w:t>
-      </w:r>
-    </w:p>
-    <w:p>
-      <w:pPr>
-        <w:widowControl w:val="0"/>
-        <w:numPr>
+        <w:t>，保证报文的正确传输。传输层的作用是</w:t>
+      </w:r>
+      <w:r>
+        <w:rPr>
+          <w:rFonts w:hint="eastAsia" w:ascii="宋体" w:hAnsi="宋体" w:eastAsia="宋体" w:cs="宋体"/>
+          <w:sz w:val="21"/>
+          <w:szCs w:val="21"/>
+          <w:u w:val="single"/>
+          <w:lang w:val="en-US" w:eastAsia="zh-CN"/>
+        </w:rPr>
+        <w:t>向高层屏蔽下层数据通信的细节，即向用户透明地传送报文</w:t>
+      </w:r>
+      <w:r>
+        <w:rPr>
+          <w:rFonts w:hint="eastAsia" w:ascii="宋体" w:hAnsi="宋体" w:eastAsia="宋体" w:cs="宋体"/>
+          <w:sz w:val="21"/>
+          <w:szCs w:val="21"/>
+          <w:lang w:val="en-US" w:eastAsia="zh-CN"/>
+        </w:rPr>
+        <w:t>。</w:t>
+      </w:r>
+    </w:p>
+    <w:p>
+      <w:pPr>
+        <w:widowControl w:val="0"/>
+        <w:numPr>
+          <w:ilvl w:val="0"/>
           <w:numId w:val="0"/>
         </w:numPr>
         <w:ind w:firstLine="420" w:firstLineChars="0"/>
@@ -1095,6 +1135,7 @@
       <w:pPr>
         <w:widowControl w:val="0"/>
         <w:numPr>
+          <w:ilvl w:val="0"/>
           <w:numId w:val="0"/>
         </w:numPr>
         <w:ind w:firstLine="420" w:firstLineChars="0"/>
@@ -1120,6 +1161,7 @@
       <w:pPr>
         <w:widowControl w:val="0"/>
         <w:numPr>
+          <w:ilvl w:val="0"/>
           <w:numId w:val="0"/>
         </w:numPr>
         <w:ind w:firstLine="420" w:firstLineChars="0"/>
@@ -1145,21 +1187,23 @@
       <w:pPr>
         <w:widowControl w:val="0"/>
         <w:numPr>
-          <w:numId w:val="0"/>
-        </w:numPr>
-        <w:jc w:val="both"/>
-        <w:rPr>
-          <w:rFonts w:hint="eastAsia" w:ascii="宋体" w:hAnsi="宋体" w:eastAsia="宋体" w:cs="宋体"/>
-          <w:sz w:val="21"/>
-          <w:szCs w:val="21"/>
-          <w:lang w:val="en-US" w:eastAsia="zh-CN"/>
-        </w:rPr>
-      </w:pPr>
-    </w:p>
-    <w:p>
-      <w:pPr>
-        <w:widowControl w:val="0"/>
-        <w:numPr>
+          <w:ilvl w:val="0"/>
+          <w:numId w:val="0"/>
+        </w:numPr>
+        <w:jc w:val="both"/>
+        <w:rPr>
+          <w:rFonts w:hint="eastAsia" w:ascii="宋体" w:hAnsi="宋体" w:eastAsia="宋体" w:cs="宋体"/>
+          <w:sz w:val="21"/>
+          <w:szCs w:val="21"/>
+          <w:lang w:val="en-US" w:eastAsia="zh-CN"/>
+        </w:rPr>
+      </w:pPr>
+    </w:p>
+    <w:p>
+      <w:pPr>
+        <w:widowControl w:val="0"/>
+        <w:numPr>
+          <w:ilvl w:val="0"/>
           <w:numId w:val="0"/>
         </w:numPr>
         <w:jc w:val="both"/>
@@ -1184,56 +1228,173 @@
       <w:pPr>
         <w:widowControl w:val="0"/>
         <w:numPr>
-          <w:numId w:val="0"/>
-        </w:numPr>
-        <w:ind w:firstLine="420" w:firstLineChars="0"/>
-        <w:jc w:val="both"/>
-        <w:rPr>
-          <w:rFonts w:hint="eastAsia" w:ascii="宋体" w:hAnsi="宋体" w:eastAsia="宋体" w:cs="宋体"/>
-          <w:sz w:val="21"/>
-          <w:szCs w:val="21"/>
-          <w:lang w:val="en-US" w:eastAsia="zh-CN"/>
-        </w:rPr>
-      </w:pPr>
-      <w:r>
-        <w:rPr>
-          <w:rFonts w:hint="eastAsia" w:ascii="宋体" w:hAnsi="宋体" w:eastAsia="宋体" w:cs="宋体"/>
-          <w:sz w:val="21"/>
-          <w:szCs w:val="21"/>
-          <w:lang w:val="en-US" w:eastAsia="zh-CN"/>
-        </w:rPr>
-        <w:t>是用户应用程序和网络之间的接口，主要任务是：向两个实体的表示层提供建立和使用连接的方法。将不同实体之间的表示层的连接称为会话。因此会话层的任务就是组织和协调两个会话进程之间的通信，并对数据交换进行管理。</w:t>
-      </w:r>
-    </w:p>
-    <w:p>
-      <w:pPr>
-        <w:widowControl w:val="0"/>
-        <w:numPr>
-          <w:numId w:val="0"/>
-        </w:numPr>
-        <w:ind w:firstLine="420" w:firstLineChars="0"/>
-        <w:jc w:val="both"/>
-        <w:rPr>
-          <w:rFonts w:hint="eastAsia" w:ascii="宋体" w:hAnsi="宋体" w:eastAsia="宋体" w:cs="宋体"/>
-          <w:sz w:val="21"/>
-          <w:szCs w:val="21"/>
-          <w:lang w:val="en-US" w:eastAsia="zh-CN"/>
-        </w:rPr>
-      </w:pPr>
-      <w:r>
-        <w:rPr>
-          <w:rFonts w:hint="eastAsia" w:ascii="宋体" w:hAnsi="宋体" w:eastAsia="宋体" w:cs="宋体"/>
-          <w:sz w:val="21"/>
-          <w:szCs w:val="21"/>
-          <w:lang w:val="en-US" w:eastAsia="zh-CN"/>
-        </w:rPr>
-        <w:t>用户可以按照半双工、单工和全双工的方式建立会话。当建立会话时，用户必须提供他们想要连接的远程地址。而这些地址与MAC（介质访问控制子层）地址或网络层的逻辑地址不同，它们是为用户专门设计的，更便于用户记忆。域名（DN）就是一种网络上使用的远程地址例如：www.3721.com就是一个域名。</w:t>
-      </w:r>
-    </w:p>
-    <w:p>
-      <w:pPr>
-        <w:widowControl w:val="0"/>
-        <w:numPr>
+          <w:ilvl w:val="0"/>
+          <w:numId w:val="0"/>
+        </w:numPr>
+        <w:ind w:firstLine="420" w:firstLineChars="0"/>
+        <w:jc w:val="both"/>
+        <w:rPr>
+          <w:rFonts w:hint="eastAsia" w:ascii="宋体" w:hAnsi="宋体" w:eastAsia="宋体" w:cs="宋体"/>
+          <w:sz w:val="21"/>
+          <w:szCs w:val="21"/>
+          <w:lang w:val="en-US" w:eastAsia="zh-CN"/>
+        </w:rPr>
+      </w:pPr>
+      <w:r>
+        <w:rPr>
+          <w:rFonts w:hint="eastAsia" w:ascii="宋体" w:hAnsi="宋体" w:eastAsia="宋体" w:cs="宋体"/>
+          <w:sz w:val="21"/>
+          <w:szCs w:val="21"/>
+          <w:lang w:val="en-US" w:eastAsia="zh-CN"/>
+        </w:rPr>
+        <w:t>是</w:t>
+      </w:r>
+      <w:r>
+        <w:rPr>
+          <w:rFonts w:hint="eastAsia" w:ascii="宋体" w:hAnsi="宋体" w:eastAsia="宋体" w:cs="宋体"/>
+          <w:sz w:val="21"/>
+          <w:szCs w:val="21"/>
+          <w:u w:val="single"/>
+          <w:lang w:val="en-US" w:eastAsia="zh-CN"/>
+        </w:rPr>
+        <w:t>用户应用程序和网络之间的接口</w:t>
+      </w:r>
+      <w:r>
+        <w:rPr>
+          <w:rFonts w:hint="eastAsia" w:ascii="宋体" w:hAnsi="宋体" w:eastAsia="宋体" w:cs="宋体"/>
+          <w:sz w:val="21"/>
+          <w:szCs w:val="21"/>
+          <w:lang w:val="en-US" w:eastAsia="zh-CN"/>
+        </w:rPr>
+        <w:t>，主要任务是：向两个实体的表示层提供建立和使用连接的方法。将</w:t>
+      </w:r>
+      <w:r>
+        <w:rPr>
+          <w:rFonts w:hint="eastAsia" w:ascii="宋体" w:hAnsi="宋体" w:eastAsia="宋体" w:cs="宋体"/>
+          <w:sz w:val="21"/>
+          <w:szCs w:val="21"/>
+          <w:u w:val="single"/>
+          <w:lang w:val="en-US" w:eastAsia="zh-CN"/>
+        </w:rPr>
+        <w:t>不同实体之间的表示层的连接称为会话</w:t>
+      </w:r>
+      <w:r>
+        <w:rPr>
+          <w:rFonts w:hint="eastAsia" w:ascii="宋体" w:hAnsi="宋体" w:eastAsia="宋体" w:cs="宋体"/>
+          <w:sz w:val="21"/>
+          <w:szCs w:val="21"/>
+          <w:lang w:val="en-US" w:eastAsia="zh-CN"/>
+        </w:rPr>
+        <w:t>。因此会话层的任务就是组织和协调</w:t>
+      </w:r>
+      <w:r>
+        <w:rPr>
+          <w:rFonts w:hint="eastAsia" w:ascii="宋体" w:hAnsi="宋体" w:eastAsia="宋体" w:cs="宋体"/>
+          <w:color w:val="FF0000"/>
+          <w:sz w:val="21"/>
+          <w:szCs w:val="21"/>
+          <w:lang w:val="en-US" w:eastAsia="zh-CN"/>
+        </w:rPr>
+        <w:t>两个会话进程之间的通信</w:t>
+      </w:r>
+      <w:r>
+        <w:rPr>
+          <w:rFonts w:hint="eastAsia" w:ascii="宋体" w:hAnsi="宋体" w:eastAsia="宋体" w:cs="宋体"/>
+          <w:sz w:val="21"/>
+          <w:szCs w:val="21"/>
+          <w:lang w:val="en-US" w:eastAsia="zh-CN"/>
+        </w:rPr>
+        <w:t>，并对</w:t>
+      </w:r>
+      <w:r>
+        <w:rPr>
+          <w:rFonts w:hint="eastAsia" w:ascii="宋体" w:hAnsi="宋体" w:eastAsia="宋体" w:cs="宋体"/>
+          <w:color w:val="FF0000"/>
+          <w:sz w:val="21"/>
+          <w:szCs w:val="21"/>
+          <w:lang w:val="en-US" w:eastAsia="zh-CN"/>
+        </w:rPr>
+        <w:t>数据交换</w:t>
+      </w:r>
+      <w:r>
+        <w:rPr>
+          <w:rFonts w:hint="eastAsia" w:ascii="宋体" w:hAnsi="宋体" w:eastAsia="宋体" w:cs="宋体"/>
+          <w:sz w:val="21"/>
+          <w:szCs w:val="21"/>
+          <w:lang w:val="en-US" w:eastAsia="zh-CN"/>
+        </w:rPr>
+        <w:t>进行管理。</w:t>
+      </w:r>
+    </w:p>
+    <w:p>
+      <w:pPr>
+        <w:widowControl w:val="0"/>
+        <w:numPr>
+          <w:ilvl w:val="0"/>
+          <w:numId w:val="0"/>
+        </w:numPr>
+        <w:ind w:firstLine="420" w:firstLineChars="0"/>
+        <w:jc w:val="both"/>
+        <w:rPr>
+          <w:rFonts w:hint="eastAsia" w:ascii="宋体" w:hAnsi="宋体" w:eastAsia="宋体" w:cs="宋体"/>
+          <w:sz w:val="21"/>
+          <w:szCs w:val="21"/>
+          <w:lang w:val="en-US" w:eastAsia="zh-CN"/>
+        </w:rPr>
+      </w:pPr>
+      <w:r>
+        <w:rPr>
+          <w:rFonts w:hint="eastAsia" w:ascii="宋体" w:hAnsi="宋体" w:eastAsia="宋体" w:cs="宋体"/>
+          <w:sz w:val="21"/>
+          <w:szCs w:val="21"/>
+          <w:lang w:val="en-US" w:eastAsia="zh-CN"/>
+        </w:rPr>
+        <w:t>用户可以按照半双工、单工和全双工的方式建立会话。当建立会话时，用户必须提供他们</w:t>
+      </w:r>
+      <w:r>
+        <w:rPr>
+          <w:rFonts w:hint="eastAsia" w:ascii="宋体" w:hAnsi="宋体" w:eastAsia="宋体" w:cs="宋体"/>
+          <w:sz w:val="21"/>
+          <w:szCs w:val="21"/>
+          <w:u w:val="single"/>
+          <w:lang w:val="en-US" w:eastAsia="zh-CN"/>
+        </w:rPr>
+        <w:t>想要连接的远程地址</w:t>
+      </w:r>
+      <w:r>
+        <w:rPr>
+          <w:rFonts w:hint="eastAsia" w:ascii="宋体" w:hAnsi="宋体" w:eastAsia="宋体" w:cs="宋体"/>
+          <w:sz w:val="21"/>
+          <w:szCs w:val="21"/>
+          <w:lang w:val="en-US" w:eastAsia="zh-CN"/>
+        </w:rPr>
+        <w:t>。而这些地址与MAC（介质访问控制子层）地址或网络层的逻辑地址不同，它们是为用户专门设计的，更便于用户记忆。</w:t>
+      </w:r>
+      <w:r>
+        <w:rPr>
+          <w:rFonts w:hint="eastAsia" w:ascii="宋体" w:hAnsi="宋体" w:eastAsia="宋体" w:cs="宋体"/>
+          <w:sz w:val="21"/>
+          <w:szCs w:val="21"/>
+          <w:u w:val="single"/>
+          <w:lang w:val="en-US" w:eastAsia="zh-CN"/>
+        </w:rPr>
+        <w:t>域名（DN）</w:t>
+      </w:r>
+      <w:r>
+        <w:rPr>
+          <w:rFonts w:hint="eastAsia" w:ascii="宋体" w:hAnsi="宋体" w:eastAsia="宋体" w:cs="宋体"/>
+          <w:sz w:val="21"/>
+          <w:szCs w:val="21"/>
+          <w:lang w:val="en-US" w:eastAsia="zh-CN"/>
+        </w:rPr>
+        <w:t>就是一种网络上使用的远程地址例如：www.3721.com就是一个域名。</w:t>
+      </w:r>
+    </w:p>
+    <w:p>
+      <w:pPr>
+        <w:widowControl w:val="0"/>
+        <w:numPr>
+          <w:ilvl w:val="0"/>
           <w:numId w:val="0"/>
         </w:numPr>
         <w:ind w:firstLine="420" w:firstLineChars="0"/>
@@ -1259,6 +1420,7 @@
       <w:pPr>
         <w:widowControl w:val="0"/>
         <w:numPr>
+          <w:ilvl w:val="0"/>
           <w:numId w:val="0"/>
         </w:numPr>
         <w:ind w:firstLine="420" w:firstLineChars="0"/>
@@ -1284,6 +1446,7 @@
       <w:pPr>
         <w:widowControl w:val="0"/>
         <w:numPr>
+          <w:ilvl w:val="0"/>
           <w:numId w:val="0"/>
         </w:numPr>
         <w:ind w:firstLine="420" w:firstLineChars="0"/>
@@ -1309,6 +1472,7 @@
       <w:pPr>
         <w:widowControl w:val="0"/>
         <w:numPr>
+          <w:ilvl w:val="0"/>
           <w:numId w:val="0"/>
         </w:numPr>
         <w:ind w:firstLine="420" w:firstLineChars="0"/>
@@ -1334,6 +1498,7 @@
       <w:pPr>
         <w:widowControl w:val="0"/>
         <w:numPr>
+          <w:ilvl w:val="0"/>
           <w:numId w:val="0"/>
         </w:numPr>
         <w:ind w:firstLine="420" w:firstLineChars="0"/>
@@ -1354,8 +1519,1930 @@
         </w:rPr>
         <w:t>④出错控制：从逻辑上讲会话层主要负责数据交换的建立、保持和终止，但实际的工作却是接收来自传输层的数据，并负责纠正错误。会话控制和远程过程调用均属于这一层的功能。但应注意，此层检查的错误不是通信介质的错误，而是磁盘空间、打印机缺纸等类型的高级错误。</w:t>
       </w:r>
+    </w:p>
+    <w:p>
+      <w:pPr>
+        <w:widowControl w:val="0"/>
+        <w:numPr>
+          <w:ilvl w:val="0"/>
+          <w:numId w:val="0"/>
+        </w:numPr>
+        <w:jc w:val="both"/>
+        <w:rPr>
+          <w:rFonts w:hint="eastAsia" w:ascii="宋体" w:hAnsi="宋体" w:eastAsia="宋体" w:cs="宋体"/>
+          <w:sz w:val="21"/>
+          <w:szCs w:val="21"/>
+          <w:lang w:val="en-US" w:eastAsia="zh-CN"/>
+        </w:rPr>
+      </w:pPr>
+    </w:p>
+    <w:p>
+      <w:pPr>
+        <w:widowControl w:val="0"/>
+        <w:numPr>
+          <w:ilvl w:val="0"/>
+          <w:numId w:val="0"/>
+        </w:numPr>
+        <w:jc w:val="both"/>
+        <w:rPr>
+          <w:rFonts w:hint="default" w:ascii="宋体" w:hAnsi="宋体" w:eastAsia="宋体" w:cs="宋体"/>
+          <w:sz w:val="21"/>
+          <w:szCs w:val="21"/>
+          <w:lang w:val="en-US" w:eastAsia="zh-CN"/>
+        </w:rPr>
+      </w:pPr>
+      <w:r>
+        <w:rPr>
+          <w:rFonts w:hint="eastAsia" w:ascii="宋体" w:hAnsi="宋体" w:eastAsia="宋体" w:cs="宋体"/>
+          <w:sz w:val="21"/>
+          <w:szCs w:val="21"/>
+          <w:lang w:val="en-US" w:eastAsia="zh-CN"/>
+        </w:rPr>
+        <w:t>6）表示层</w:t>
+      </w:r>
+    </w:p>
+    <w:p>
+      <w:pPr>
+        <w:widowControl w:val="0"/>
+        <w:numPr>
+          <w:ilvl w:val="0"/>
+          <w:numId w:val="0"/>
+        </w:numPr>
+        <w:ind w:firstLine="420" w:firstLineChars="0"/>
+        <w:jc w:val="both"/>
+        <w:rPr>
+          <w:rFonts w:hint="eastAsia" w:ascii="宋体" w:hAnsi="宋体" w:eastAsia="宋体" w:cs="宋体"/>
+          <w:sz w:val="21"/>
+          <w:szCs w:val="21"/>
+          <w:lang w:val="en-US" w:eastAsia="zh-CN"/>
+        </w:rPr>
+      </w:pPr>
+      <w:r>
+        <w:rPr>
+          <w:rFonts w:hint="eastAsia" w:ascii="宋体" w:hAnsi="宋体" w:eastAsia="宋体" w:cs="宋体"/>
+          <w:sz w:val="21"/>
+          <w:szCs w:val="21"/>
+          <w:lang w:val="en-US" w:eastAsia="zh-CN"/>
+        </w:rPr>
+        <w:t>对</w:t>
+      </w:r>
+      <w:r>
+        <w:rPr>
+          <w:rFonts w:hint="eastAsia" w:ascii="宋体" w:hAnsi="宋体" w:eastAsia="宋体" w:cs="宋体"/>
+          <w:sz w:val="21"/>
+          <w:szCs w:val="21"/>
+          <w:u w:val="single"/>
+          <w:lang w:val="en-US" w:eastAsia="zh-CN"/>
+        </w:rPr>
+        <w:t>来自</w:t>
+      </w:r>
+      <w:r>
+        <w:rPr>
+          <w:rFonts w:hint="eastAsia" w:ascii="宋体" w:hAnsi="宋体" w:eastAsia="宋体" w:cs="宋体"/>
+          <w:color w:val="FF0000"/>
+          <w:sz w:val="21"/>
+          <w:szCs w:val="21"/>
+          <w:u w:val="single"/>
+          <w:lang w:val="en-US" w:eastAsia="zh-CN"/>
+        </w:rPr>
+        <w:t>应用层的命令和数据进行解释</w:t>
+      </w:r>
+      <w:r>
+        <w:rPr>
+          <w:rFonts w:hint="eastAsia" w:ascii="宋体" w:hAnsi="宋体" w:eastAsia="宋体" w:cs="宋体"/>
+          <w:sz w:val="21"/>
+          <w:szCs w:val="21"/>
+          <w:lang w:val="en-US" w:eastAsia="zh-CN"/>
+        </w:rPr>
+        <w:t>，对各种</w:t>
+      </w:r>
+      <w:r>
+        <w:rPr>
+          <w:rFonts w:hint="eastAsia" w:ascii="宋体" w:hAnsi="宋体" w:eastAsia="宋体" w:cs="宋体"/>
+          <w:sz w:val="21"/>
+          <w:szCs w:val="21"/>
+          <w:u w:val="single"/>
+          <w:lang w:val="en-US" w:eastAsia="zh-CN"/>
+        </w:rPr>
+        <w:t>语法赋予相应的含义</w:t>
+      </w:r>
+      <w:r>
+        <w:rPr>
+          <w:rFonts w:hint="eastAsia" w:ascii="宋体" w:hAnsi="宋体" w:eastAsia="宋体" w:cs="宋体"/>
+          <w:sz w:val="21"/>
+          <w:szCs w:val="21"/>
+          <w:lang w:val="en-US" w:eastAsia="zh-CN"/>
+        </w:rPr>
+        <w:t>，并按照一定的</w:t>
+      </w:r>
+      <w:r>
+        <w:rPr>
+          <w:rFonts w:hint="eastAsia" w:ascii="宋体" w:hAnsi="宋体" w:eastAsia="宋体" w:cs="宋体"/>
+          <w:sz w:val="21"/>
+          <w:szCs w:val="21"/>
+          <w:u w:val="single"/>
+          <w:lang w:val="en-US" w:eastAsia="zh-CN"/>
+        </w:rPr>
+        <w:t>格式</w:t>
+      </w:r>
+      <w:r>
+        <w:rPr>
+          <w:rFonts w:hint="eastAsia" w:ascii="宋体" w:hAnsi="宋体" w:eastAsia="宋体" w:cs="宋体"/>
+          <w:color w:val="FF0000"/>
+          <w:sz w:val="21"/>
+          <w:szCs w:val="21"/>
+          <w:u w:val="single"/>
+          <w:lang w:val="en-US" w:eastAsia="zh-CN"/>
+        </w:rPr>
+        <w:t>传送给会话层</w:t>
+      </w:r>
+      <w:r>
+        <w:rPr>
+          <w:rFonts w:hint="eastAsia" w:ascii="宋体" w:hAnsi="宋体" w:eastAsia="宋体" w:cs="宋体"/>
+          <w:sz w:val="21"/>
+          <w:szCs w:val="21"/>
+          <w:lang w:val="en-US" w:eastAsia="zh-CN"/>
+        </w:rPr>
+        <w:t>。其主要功能是“处理用户信息的表示问题，如编码、数据格式转换和加密解密”等。</w:t>
+      </w:r>
+    </w:p>
+    <w:p>
+      <w:pPr>
+        <w:widowControl w:val="0"/>
+        <w:numPr>
+          <w:ilvl w:val="0"/>
+          <w:numId w:val="0"/>
+        </w:numPr>
+        <w:ind w:firstLine="420" w:firstLineChars="0"/>
+        <w:jc w:val="both"/>
+        <w:rPr>
+          <w:rFonts w:hint="eastAsia" w:ascii="宋体" w:hAnsi="宋体" w:eastAsia="宋体" w:cs="宋体"/>
+          <w:sz w:val="21"/>
+          <w:szCs w:val="21"/>
+          <w:lang w:val="en-US" w:eastAsia="zh-CN"/>
+        </w:rPr>
+      </w:pPr>
+      <w:r>
+        <w:rPr>
+          <w:rFonts w:hint="eastAsia" w:ascii="宋体" w:hAnsi="宋体" w:eastAsia="宋体" w:cs="宋体"/>
+          <w:sz w:val="21"/>
+          <w:szCs w:val="21"/>
+          <w:lang w:val="en-US" w:eastAsia="zh-CN"/>
+        </w:rPr>
+        <w:t>具体功能如下：</w:t>
+      </w:r>
+    </w:p>
+    <w:p>
+      <w:pPr>
+        <w:widowControl w:val="0"/>
+        <w:numPr>
+          <w:ilvl w:val="0"/>
+          <w:numId w:val="0"/>
+        </w:numPr>
+        <w:ind w:firstLine="420" w:firstLineChars="0"/>
+        <w:jc w:val="both"/>
+        <w:rPr>
+          <w:rFonts w:hint="eastAsia" w:ascii="宋体" w:hAnsi="宋体" w:eastAsia="宋体" w:cs="宋体"/>
+          <w:sz w:val="21"/>
+          <w:szCs w:val="21"/>
+          <w:lang w:val="en-US" w:eastAsia="zh-CN"/>
+        </w:rPr>
+      </w:pPr>
+      <w:r>
+        <w:rPr>
+          <w:rFonts w:hint="eastAsia" w:ascii="宋体" w:hAnsi="宋体" w:eastAsia="宋体" w:cs="宋体"/>
+          <w:sz w:val="21"/>
+          <w:szCs w:val="21"/>
+          <w:lang w:val="en-US" w:eastAsia="zh-CN"/>
+        </w:rPr>
+        <w:t>①数据格式处理：协商和建立数据交换的格式，解决各应用程序之间在数据格式表示上的差异。</w:t>
+      </w:r>
+    </w:p>
+    <w:p>
+      <w:pPr>
+        <w:widowControl w:val="0"/>
+        <w:numPr>
+          <w:ilvl w:val="0"/>
+          <w:numId w:val="0"/>
+        </w:numPr>
+        <w:ind w:firstLine="420" w:firstLineChars="0"/>
+        <w:jc w:val="both"/>
+        <w:rPr>
+          <w:rFonts w:hint="eastAsia" w:ascii="宋体" w:hAnsi="宋体" w:eastAsia="宋体" w:cs="宋体"/>
+          <w:sz w:val="21"/>
+          <w:szCs w:val="21"/>
+          <w:lang w:val="en-US" w:eastAsia="zh-CN"/>
+        </w:rPr>
+      </w:pPr>
+      <w:r>
+        <w:rPr>
+          <w:rFonts w:hint="eastAsia" w:ascii="宋体" w:hAnsi="宋体" w:eastAsia="宋体" w:cs="宋体"/>
+          <w:sz w:val="21"/>
+          <w:szCs w:val="21"/>
+          <w:lang w:val="en-US" w:eastAsia="zh-CN"/>
+        </w:rPr>
+        <w:t>②数据的编码：处理字符集和数字的转换。例如由于用户程序中的数据类型（整型或实型、有符号或无符号等）、用户标识等都可以有不同的表示方式，因此，在设备之间需要具有在不同字符集或格式之间转换的功能。</w:t>
+      </w:r>
+    </w:p>
+    <w:p>
+      <w:pPr>
+        <w:widowControl w:val="0"/>
+        <w:numPr>
+          <w:ilvl w:val="0"/>
+          <w:numId w:val="0"/>
+        </w:numPr>
+        <w:ind w:firstLine="420" w:firstLineChars="0"/>
+        <w:jc w:val="both"/>
+        <w:rPr>
+          <w:rFonts w:hint="eastAsia" w:ascii="宋体" w:hAnsi="宋体" w:eastAsia="宋体" w:cs="宋体"/>
+          <w:sz w:val="21"/>
+          <w:szCs w:val="21"/>
+          <w:lang w:val="en-US" w:eastAsia="zh-CN"/>
+        </w:rPr>
+      </w:pPr>
+      <w:r>
+        <w:rPr>
+          <w:rFonts w:hint="eastAsia" w:ascii="宋体" w:hAnsi="宋体" w:eastAsia="宋体" w:cs="宋体"/>
+          <w:sz w:val="21"/>
+          <w:szCs w:val="21"/>
+          <w:lang w:val="en-US" w:eastAsia="zh-CN"/>
+        </w:rPr>
+        <w:t>③压缩和解压缩：为了减少数据的传输量，这一层还负责数据的压缩与恢复。</w:t>
+      </w:r>
+    </w:p>
+    <w:p>
+      <w:pPr>
+        <w:widowControl w:val="0"/>
+        <w:numPr>
+          <w:ilvl w:val="0"/>
+          <w:numId w:val="0"/>
+        </w:numPr>
+        <w:ind w:firstLine="420" w:firstLineChars="0"/>
+        <w:jc w:val="both"/>
+        <w:rPr>
+          <w:rFonts w:hint="eastAsia" w:ascii="宋体" w:hAnsi="宋体" w:eastAsia="宋体" w:cs="宋体"/>
+          <w:sz w:val="21"/>
+          <w:szCs w:val="21"/>
+          <w:lang w:val="en-US" w:eastAsia="zh-CN"/>
+        </w:rPr>
+      </w:pPr>
+      <w:r>
+        <w:rPr>
+          <w:rFonts w:hint="eastAsia" w:ascii="宋体" w:hAnsi="宋体" w:eastAsia="宋体" w:cs="宋体"/>
+          <w:sz w:val="21"/>
+          <w:szCs w:val="21"/>
+          <w:lang w:val="en-US" w:eastAsia="zh-CN"/>
+        </w:rPr>
+        <w:t>④数据的加密和解密：可以提高网络的安全性。</w:t>
+      </w:r>
+    </w:p>
+    <w:p>
+      <w:pPr>
+        <w:widowControl w:val="0"/>
+        <w:numPr>
+          <w:ilvl w:val="0"/>
+          <w:numId w:val="0"/>
+        </w:numPr>
+        <w:ind w:firstLine="420" w:firstLineChars="0"/>
+        <w:jc w:val="both"/>
+        <w:rPr>
+          <w:rFonts w:hint="eastAsia" w:ascii="宋体" w:hAnsi="宋体" w:eastAsia="宋体" w:cs="宋体"/>
+          <w:sz w:val="21"/>
+          <w:szCs w:val="21"/>
+          <w:lang w:val="en-US" w:eastAsia="zh-CN"/>
+        </w:rPr>
+      </w:pPr>
+    </w:p>
+    <w:p>
+      <w:pPr>
+        <w:widowControl w:val="0"/>
+        <w:numPr>
+          <w:ilvl w:val="0"/>
+          <w:numId w:val="0"/>
+        </w:numPr>
+        <w:ind w:firstLine="420" w:firstLineChars="0"/>
+        <w:jc w:val="both"/>
+        <w:rPr>
+          <w:rFonts w:hint="eastAsia" w:ascii="宋体" w:hAnsi="宋体" w:eastAsia="宋体" w:cs="宋体"/>
+          <w:sz w:val="21"/>
+          <w:szCs w:val="21"/>
+          <w:lang w:val="en-US" w:eastAsia="zh-CN"/>
+        </w:rPr>
+      </w:pPr>
+    </w:p>
+    <w:p>
+      <w:pPr>
+        <w:widowControl w:val="0"/>
+        <w:numPr>
+          <w:ilvl w:val="0"/>
+          <w:numId w:val="2"/>
+        </w:numPr>
+        <w:jc w:val="both"/>
+        <w:rPr>
+          <w:rFonts w:hint="eastAsia" w:ascii="宋体" w:hAnsi="宋体" w:eastAsia="宋体" w:cs="宋体"/>
+          <w:sz w:val="21"/>
+          <w:szCs w:val="21"/>
+          <w:lang w:val="en-US" w:eastAsia="zh-CN"/>
+        </w:rPr>
+      </w:pPr>
+      <w:r>
+        <w:rPr>
+          <w:rFonts w:hint="eastAsia" w:ascii="宋体" w:hAnsi="宋体" w:eastAsia="宋体" w:cs="宋体"/>
+          <w:sz w:val="21"/>
+          <w:szCs w:val="21"/>
+          <w:lang w:val="en-US" w:eastAsia="zh-CN"/>
+        </w:rPr>
+        <w:t>应用层</w:t>
+      </w:r>
+    </w:p>
+    <w:p>
+      <w:pPr>
+        <w:widowControl w:val="0"/>
+        <w:numPr>
+          <w:numId w:val="0"/>
+        </w:numPr>
+        <w:ind w:firstLine="420" w:firstLineChars="0"/>
+        <w:jc w:val="both"/>
+        <w:rPr>
+          <w:rFonts w:hint="default" w:ascii="宋体" w:hAnsi="宋体" w:eastAsia="宋体" w:cs="宋体"/>
+          <w:sz w:val="21"/>
+          <w:szCs w:val="21"/>
+          <w:lang w:val="en-US" w:eastAsia="zh-CN"/>
+        </w:rPr>
+      </w:pPr>
+      <w:r>
+        <w:rPr>
+          <w:rFonts w:hint="default" w:ascii="宋体" w:hAnsi="宋体" w:eastAsia="宋体" w:cs="宋体"/>
+          <w:sz w:val="21"/>
+          <w:szCs w:val="21"/>
+          <w:lang w:val="en-US" w:eastAsia="zh-CN"/>
+        </w:rPr>
+        <w:t>是</w:t>
+      </w:r>
+      <w:r>
+        <w:rPr>
+          <w:rFonts w:hint="default" w:ascii="宋体" w:hAnsi="宋体" w:eastAsia="宋体" w:cs="宋体"/>
+          <w:sz w:val="21"/>
+          <w:szCs w:val="21"/>
+          <w:u w:val="single"/>
+          <w:lang w:val="en-US" w:eastAsia="zh-CN"/>
+        </w:rPr>
+        <w:t>计算机用户，以及各种应用程序和网络之间的接口</w:t>
+      </w:r>
+      <w:r>
+        <w:rPr>
+          <w:rFonts w:hint="default" w:ascii="宋体" w:hAnsi="宋体" w:eastAsia="宋体" w:cs="宋体"/>
+          <w:sz w:val="21"/>
+          <w:szCs w:val="21"/>
+          <w:lang w:val="en-US" w:eastAsia="zh-CN"/>
+        </w:rPr>
+        <w:t>，其功能是</w:t>
+      </w:r>
+      <w:r>
+        <w:rPr>
+          <w:rFonts w:hint="default" w:ascii="宋体" w:hAnsi="宋体" w:eastAsia="宋体" w:cs="宋体"/>
+          <w:sz w:val="21"/>
+          <w:szCs w:val="21"/>
+          <w:u w:val="single"/>
+          <w:lang w:val="en-US" w:eastAsia="zh-CN"/>
+        </w:rPr>
+        <w:t>直接向用户提供服务</w:t>
+      </w:r>
+      <w:r>
+        <w:rPr>
+          <w:rFonts w:hint="default" w:ascii="宋体" w:hAnsi="宋体" w:eastAsia="宋体" w:cs="宋体"/>
+          <w:sz w:val="21"/>
+          <w:szCs w:val="21"/>
+          <w:lang w:val="en-US" w:eastAsia="zh-CN"/>
+        </w:rPr>
+        <w:t>，完成用户希望在网络上完成的各种工作。它在其他6层工作的基础上，负责完成网络中</w:t>
+      </w:r>
+      <w:r>
+        <w:rPr>
+          <w:rFonts w:hint="default" w:ascii="宋体" w:hAnsi="宋体" w:eastAsia="宋体" w:cs="宋体"/>
+          <w:color w:val="FF0000"/>
+          <w:sz w:val="21"/>
+          <w:szCs w:val="21"/>
+          <w:u w:val="single"/>
+          <w:lang w:val="en-US" w:eastAsia="zh-CN"/>
+        </w:rPr>
+        <w:t>应用程序与网络操作系统</w:t>
+      </w:r>
+      <w:r>
+        <w:rPr>
+          <w:rFonts w:hint="default" w:ascii="宋体" w:hAnsi="宋体" w:eastAsia="宋体" w:cs="宋体"/>
+          <w:sz w:val="21"/>
+          <w:szCs w:val="21"/>
+          <w:u w:val="single"/>
+          <w:lang w:val="en-US" w:eastAsia="zh-CN"/>
+        </w:rPr>
+        <w:t>之间的联系</w:t>
+      </w:r>
+      <w:r>
+        <w:rPr>
+          <w:rFonts w:hint="default" w:ascii="宋体" w:hAnsi="宋体" w:eastAsia="宋体" w:cs="宋体"/>
+          <w:sz w:val="21"/>
+          <w:szCs w:val="21"/>
+          <w:lang w:val="en-US" w:eastAsia="zh-CN"/>
+        </w:rPr>
+        <w:t>，建立与结束</w:t>
+      </w:r>
+      <w:r>
+        <w:rPr>
+          <w:rFonts w:hint="default" w:ascii="宋体" w:hAnsi="宋体" w:eastAsia="宋体" w:cs="宋体"/>
+          <w:sz w:val="21"/>
+          <w:szCs w:val="21"/>
+          <w:u w:val="single"/>
+          <w:lang w:val="en-US" w:eastAsia="zh-CN"/>
+        </w:rPr>
+        <w:t>使用者之间的联系</w:t>
+      </w:r>
+      <w:r>
+        <w:rPr>
+          <w:rFonts w:hint="default" w:ascii="宋体" w:hAnsi="宋体" w:eastAsia="宋体" w:cs="宋体"/>
+          <w:sz w:val="21"/>
+          <w:szCs w:val="21"/>
+          <w:lang w:val="en-US" w:eastAsia="zh-CN"/>
+        </w:rPr>
+        <w:t>，并完成</w:t>
+      </w:r>
+      <w:r>
+        <w:rPr>
+          <w:rFonts w:hint="default" w:ascii="宋体" w:hAnsi="宋体" w:eastAsia="宋体" w:cs="宋体"/>
+          <w:color w:val="FF0000"/>
+          <w:sz w:val="21"/>
+          <w:szCs w:val="21"/>
+          <w:u w:val="single"/>
+          <w:lang w:val="en-US" w:eastAsia="zh-CN"/>
+        </w:rPr>
+        <w:t>网络用户</w:t>
+      </w:r>
+      <w:r>
+        <w:rPr>
+          <w:rFonts w:hint="default" w:ascii="宋体" w:hAnsi="宋体" w:eastAsia="宋体" w:cs="宋体"/>
+          <w:sz w:val="21"/>
+          <w:szCs w:val="21"/>
+          <w:u w:val="single"/>
+          <w:lang w:val="en-US" w:eastAsia="zh-CN"/>
+        </w:rPr>
+        <w:t>提出的各种网络服务及应用所需的监督、管理和服务等各种协议</w:t>
+      </w:r>
+      <w:r>
+        <w:rPr>
+          <w:rFonts w:hint="default" w:ascii="宋体" w:hAnsi="宋体" w:eastAsia="宋体" w:cs="宋体"/>
+          <w:sz w:val="21"/>
+          <w:szCs w:val="21"/>
+          <w:lang w:val="en-US" w:eastAsia="zh-CN"/>
+        </w:rPr>
+        <w:t>。此外，该层还负责</w:t>
+      </w:r>
+      <w:r>
+        <w:rPr>
+          <w:rFonts w:hint="default" w:ascii="宋体" w:hAnsi="宋体" w:eastAsia="宋体" w:cs="宋体"/>
+          <w:sz w:val="21"/>
+          <w:szCs w:val="21"/>
+          <w:u w:val="single"/>
+          <w:lang w:val="en-US" w:eastAsia="zh-CN"/>
+        </w:rPr>
+        <w:t>协调</w:t>
+      </w:r>
+      <w:r>
+        <w:rPr>
+          <w:rFonts w:hint="default" w:ascii="宋体" w:hAnsi="宋体" w:eastAsia="宋体" w:cs="宋体"/>
+          <w:color w:val="FF0000"/>
+          <w:sz w:val="21"/>
+          <w:szCs w:val="21"/>
+          <w:u w:val="single"/>
+          <w:lang w:val="en-US" w:eastAsia="zh-CN"/>
+        </w:rPr>
+        <w:t>各个应用程序间</w:t>
+      </w:r>
+      <w:r>
+        <w:rPr>
+          <w:rFonts w:hint="default" w:ascii="宋体" w:hAnsi="宋体" w:eastAsia="宋体" w:cs="宋体"/>
+          <w:sz w:val="21"/>
+          <w:szCs w:val="21"/>
+          <w:u w:val="single"/>
+          <w:lang w:val="en-US" w:eastAsia="zh-CN"/>
+        </w:rPr>
+        <w:t>的工作。</w:t>
+      </w:r>
+    </w:p>
+    <w:p>
+      <w:pPr>
+        <w:widowControl w:val="0"/>
+        <w:numPr>
+          <w:numId w:val="0"/>
+        </w:numPr>
+        <w:ind w:firstLine="420" w:firstLineChars="0"/>
+        <w:jc w:val="both"/>
+        <w:rPr>
+          <w:rFonts w:hint="default" w:ascii="宋体" w:hAnsi="宋体" w:eastAsia="宋体" w:cs="宋体"/>
+          <w:sz w:val="21"/>
+          <w:szCs w:val="21"/>
+          <w:lang w:val="en-US" w:eastAsia="zh-CN"/>
+        </w:rPr>
+      </w:pPr>
+      <w:r>
+        <w:rPr>
+          <w:rFonts w:hint="default" w:ascii="宋体" w:hAnsi="宋体" w:eastAsia="宋体" w:cs="宋体"/>
+          <w:sz w:val="21"/>
+          <w:szCs w:val="21"/>
+          <w:lang w:val="en-US" w:eastAsia="zh-CN"/>
+        </w:rPr>
+        <w:t>应用层为用户提供的服务和协议有：文件服务、目录服务、文件传输服务（FTP）、远程登录服务（Telnet）、电子邮件服务（E-mail）、打印服务、安全服务、网络管理服务、数据库服务等。上述的</w:t>
+      </w:r>
+      <w:r>
+        <w:rPr>
+          <w:rFonts w:hint="default" w:ascii="宋体" w:hAnsi="宋体" w:eastAsia="宋体" w:cs="宋体"/>
+          <w:sz w:val="21"/>
+          <w:szCs w:val="21"/>
+          <w:u w:val="single"/>
+          <w:lang w:val="en-US" w:eastAsia="zh-CN"/>
+        </w:rPr>
+        <w:t>各种网络服务由该层的不同应用协议和程序完成</w:t>
+      </w:r>
+      <w:r>
+        <w:rPr>
+          <w:rFonts w:hint="default" w:ascii="宋体" w:hAnsi="宋体" w:eastAsia="宋体" w:cs="宋体"/>
+          <w:sz w:val="21"/>
+          <w:szCs w:val="21"/>
+          <w:lang w:val="en-US" w:eastAsia="zh-CN"/>
+        </w:rPr>
+        <w:t>，</w:t>
+      </w:r>
+      <w:r>
+        <w:rPr>
+          <w:rFonts w:hint="default" w:ascii="宋体" w:hAnsi="宋体" w:eastAsia="宋体" w:cs="宋体"/>
+          <w:sz w:val="21"/>
+          <w:szCs w:val="21"/>
+          <w:u w:val="single"/>
+          <w:lang w:val="en-US" w:eastAsia="zh-CN"/>
+        </w:rPr>
+        <w:t>不同的网络操作系统之间</w:t>
+      </w:r>
+      <w:r>
+        <w:rPr>
+          <w:rFonts w:hint="default" w:ascii="宋体" w:hAnsi="宋体" w:eastAsia="宋体" w:cs="宋体"/>
+          <w:sz w:val="21"/>
+          <w:szCs w:val="21"/>
+          <w:lang w:val="en-US" w:eastAsia="zh-CN"/>
+        </w:rPr>
+        <w:t>在功能、界面、实现技术、对硬件的支持、安全可靠性以及具有的各种应用程序接口等各个方面的差异是很大的。</w:t>
+      </w:r>
+    </w:p>
+    <w:p>
+      <w:pPr>
+        <w:widowControl w:val="0"/>
+        <w:numPr>
+          <w:numId w:val="0"/>
+        </w:numPr>
+        <w:ind w:firstLine="420" w:firstLineChars="0"/>
+        <w:jc w:val="both"/>
+        <w:rPr>
+          <w:rFonts w:hint="default" w:ascii="宋体" w:hAnsi="宋体" w:eastAsia="宋体" w:cs="宋体"/>
+          <w:sz w:val="21"/>
+          <w:szCs w:val="21"/>
+          <w:lang w:val="en-US" w:eastAsia="zh-CN"/>
+        </w:rPr>
+      </w:pPr>
+      <w:r>
+        <w:rPr>
+          <w:rFonts w:hint="default" w:ascii="宋体" w:hAnsi="宋体" w:eastAsia="宋体" w:cs="宋体"/>
+          <w:sz w:val="21"/>
+          <w:szCs w:val="21"/>
+          <w:lang w:val="en-US" w:eastAsia="zh-CN"/>
+        </w:rPr>
+        <w:t>主要功能如下：</w:t>
+      </w:r>
+    </w:p>
+    <w:p>
+      <w:pPr>
+        <w:widowControl w:val="0"/>
+        <w:numPr>
+          <w:numId w:val="0"/>
+        </w:numPr>
+        <w:ind w:firstLine="420" w:firstLineChars="0"/>
+        <w:jc w:val="both"/>
+        <w:rPr>
+          <w:rFonts w:hint="default" w:ascii="宋体" w:hAnsi="宋体" w:eastAsia="宋体" w:cs="宋体"/>
+          <w:sz w:val="21"/>
+          <w:szCs w:val="21"/>
+          <w:lang w:val="en-US" w:eastAsia="zh-CN"/>
+        </w:rPr>
+      </w:pPr>
+      <w:r>
+        <w:rPr>
+          <w:rFonts w:hint="default" w:ascii="宋体" w:hAnsi="宋体" w:eastAsia="宋体" w:cs="宋体"/>
+          <w:sz w:val="21"/>
+          <w:szCs w:val="21"/>
+          <w:lang w:val="en-US" w:eastAsia="zh-CN"/>
+        </w:rPr>
+        <w:t>用户接口：应用层是用户与网络，以及应用程序与网络间的直接接口，使得用户能够与网络进行交互式联系。</w:t>
+      </w:r>
+    </w:p>
+    <w:p>
+      <w:pPr>
+        <w:widowControl w:val="0"/>
+        <w:numPr>
+          <w:numId w:val="0"/>
+        </w:numPr>
+        <w:ind w:firstLine="420" w:firstLineChars="0"/>
+        <w:jc w:val="both"/>
+        <w:rPr>
+          <w:rFonts w:hint="default" w:ascii="宋体" w:hAnsi="宋体" w:eastAsia="宋体" w:cs="宋体"/>
+          <w:sz w:val="21"/>
+          <w:szCs w:val="21"/>
+          <w:lang w:val="en-US" w:eastAsia="zh-CN"/>
+        </w:rPr>
+      </w:pPr>
+      <w:r>
+        <w:rPr>
+          <w:rFonts w:hint="default" w:ascii="宋体" w:hAnsi="宋体" w:eastAsia="宋体" w:cs="宋体"/>
+          <w:sz w:val="21"/>
+          <w:szCs w:val="21"/>
+          <w:lang w:val="en-US" w:eastAsia="zh-CN"/>
+        </w:rPr>
+        <w:t>实现各种服务：该层具有的各种应用程序可以完成和实现用户请求的各种服务。</w:t>
+      </w:r>
+    </w:p>
+    <w:p>
+      <w:pPr>
+        <w:widowControl w:val="0"/>
+        <w:numPr>
+          <w:ilvl w:val="0"/>
+          <w:numId w:val="0"/>
+        </w:numPr>
+        <w:ind w:firstLine="420" w:firstLineChars="0"/>
+        <w:jc w:val="both"/>
+        <w:rPr>
+          <w:rFonts w:hint="eastAsia" w:ascii="宋体" w:hAnsi="宋体" w:eastAsia="宋体" w:cs="宋体"/>
+          <w:sz w:val="21"/>
+          <w:szCs w:val="21"/>
+          <w:lang w:val="en-US" w:eastAsia="zh-CN"/>
+        </w:rPr>
+      </w:pPr>
+    </w:p>
+    <w:p>
+      <w:pPr>
+        <w:widowControl w:val="0"/>
+        <w:numPr>
+          <w:ilvl w:val="0"/>
+          <w:numId w:val="0"/>
+        </w:numPr>
+        <w:ind w:firstLine="420" w:firstLineChars="0"/>
+        <w:jc w:val="both"/>
+        <w:rPr>
+          <w:rFonts w:hint="eastAsia" w:ascii="宋体" w:hAnsi="宋体" w:eastAsia="宋体" w:cs="宋体"/>
+          <w:sz w:val="21"/>
+          <w:szCs w:val="21"/>
+          <w:lang w:val="en-US" w:eastAsia="zh-CN"/>
+        </w:rPr>
+      </w:pPr>
+    </w:p>
+    <w:p>
+      <w:pPr>
+        <w:widowControl w:val="0"/>
+        <w:numPr>
+          <w:ilvl w:val="0"/>
+          <w:numId w:val="0"/>
+        </w:numPr>
+        <w:jc w:val="both"/>
+        <w:rPr>
+          <w:rFonts w:hint="eastAsia" w:ascii="宋体" w:hAnsi="宋体" w:eastAsia="宋体" w:cs="宋体"/>
+          <w:b/>
+          <w:bCs/>
+          <w:sz w:val="21"/>
+          <w:szCs w:val="21"/>
+          <w:lang w:val="en-US" w:eastAsia="zh-CN"/>
+        </w:rPr>
+      </w:pPr>
+      <w:r>
+        <w:rPr>
+          <w:rFonts w:hint="eastAsia" w:ascii="宋体" w:hAnsi="宋体" w:eastAsia="宋体" w:cs="宋体"/>
+          <w:b/>
+          <w:bCs/>
+          <w:sz w:val="21"/>
+          <w:szCs w:val="21"/>
+          <w:lang w:val="en-US" w:eastAsia="zh-CN"/>
+        </w:rPr>
+        <w:t>OSI7层模型的小结：</w:t>
+      </w:r>
+    </w:p>
+    <w:p>
+      <w:pPr>
+        <w:widowControl w:val="0"/>
+        <w:numPr>
+          <w:ilvl w:val="0"/>
+          <w:numId w:val="0"/>
+        </w:numPr>
+        <w:ind w:firstLine="420" w:firstLineChars="0"/>
+        <w:jc w:val="both"/>
+        <w:rPr>
+          <w:rFonts w:hint="eastAsia" w:ascii="宋体" w:hAnsi="宋体" w:eastAsia="宋体" w:cs="宋体"/>
+          <w:sz w:val="21"/>
+          <w:szCs w:val="21"/>
+          <w:lang w:val="en-US" w:eastAsia="zh-CN"/>
+        </w:rPr>
+      </w:pPr>
+      <w:r>
+        <w:rPr>
+          <w:rFonts w:hint="eastAsia" w:ascii="宋体" w:hAnsi="宋体" w:eastAsia="宋体" w:cs="宋体"/>
+          <w:sz w:val="21"/>
+          <w:szCs w:val="21"/>
+          <w:lang w:val="en-US" w:eastAsia="zh-CN"/>
+        </w:rPr>
+        <w:t>由于OSI是一个理想的模型，因此一般网络系统只涉及其中的几层，很少有系统能够具有所有的7层，并完全遵循它的规定。</w:t>
+      </w:r>
+    </w:p>
+    <w:p>
+      <w:pPr>
+        <w:widowControl w:val="0"/>
+        <w:numPr>
+          <w:ilvl w:val="0"/>
+          <w:numId w:val="0"/>
+        </w:numPr>
+        <w:ind w:firstLine="420" w:firstLineChars="0"/>
+        <w:jc w:val="both"/>
+        <w:rPr>
+          <w:rFonts w:hint="eastAsia" w:ascii="宋体" w:hAnsi="宋体" w:eastAsia="宋体" w:cs="宋体"/>
+          <w:sz w:val="21"/>
+          <w:szCs w:val="21"/>
+          <w:lang w:val="en-US" w:eastAsia="zh-CN"/>
+        </w:rPr>
+      </w:pPr>
+      <w:r>
+        <w:rPr>
+          <w:rFonts w:hint="eastAsia" w:ascii="宋体" w:hAnsi="宋体" w:eastAsia="宋体" w:cs="宋体"/>
+          <w:sz w:val="21"/>
+          <w:szCs w:val="21"/>
+          <w:lang w:val="en-US" w:eastAsia="zh-CN"/>
+        </w:rPr>
+        <w:t>在7层模型中，每一层都提供一个特殊的</w:t>
+      </w:r>
+      <w:r>
+        <w:rPr>
+          <w:rFonts w:hint="eastAsia" w:ascii="宋体" w:hAnsi="宋体" w:eastAsia="宋体" w:cs="宋体"/>
+          <w:color w:val="FF0000"/>
+          <w:sz w:val="21"/>
+          <w:szCs w:val="21"/>
+          <w:lang w:val="en-US" w:eastAsia="zh-CN"/>
+        </w:rPr>
+        <w:t>网络功能</w:t>
+      </w:r>
+      <w:r>
+        <w:rPr>
+          <w:rFonts w:hint="eastAsia" w:ascii="宋体" w:hAnsi="宋体" w:eastAsia="宋体" w:cs="宋体"/>
+          <w:sz w:val="21"/>
+          <w:szCs w:val="21"/>
+          <w:lang w:val="en-US" w:eastAsia="zh-CN"/>
+        </w:rPr>
+        <w:t>。从网络功能的角度观察：</w:t>
+      </w:r>
+      <w:r>
+        <w:rPr>
+          <w:rFonts w:hint="eastAsia" w:ascii="宋体" w:hAnsi="宋体" w:eastAsia="宋体" w:cs="宋体"/>
+          <w:color w:val="FF0000"/>
+          <w:sz w:val="21"/>
+          <w:szCs w:val="21"/>
+          <w:u w:val="single"/>
+          <w:lang w:val="en-US" w:eastAsia="zh-CN"/>
+        </w:rPr>
+        <w:t>下面4层</w:t>
+      </w:r>
+      <w:r>
+        <w:rPr>
+          <w:rFonts w:hint="eastAsia" w:ascii="宋体" w:hAnsi="宋体" w:eastAsia="宋体" w:cs="宋体"/>
+          <w:sz w:val="21"/>
+          <w:szCs w:val="21"/>
+          <w:u w:val="single"/>
+          <w:lang w:val="en-US" w:eastAsia="zh-CN"/>
+        </w:rPr>
+        <w:t>（物理层、数据链路层、网络层和传输层）主要提供数据传输和交换功能</w:t>
+      </w:r>
+      <w:r>
+        <w:rPr>
+          <w:rFonts w:hint="eastAsia" w:ascii="宋体" w:hAnsi="宋体" w:eastAsia="宋体" w:cs="宋体"/>
+          <w:sz w:val="21"/>
+          <w:szCs w:val="21"/>
+          <w:lang w:val="en-US" w:eastAsia="zh-CN"/>
+        </w:rPr>
+        <w:t>，即以</w:t>
+      </w:r>
+      <w:r>
+        <w:rPr>
+          <w:rFonts w:hint="eastAsia" w:ascii="宋体" w:hAnsi="宋体" w:eastAsia="宋体" w:cs="宋体"/>
+          <w:color w:val="FF0000"/>
+          <w:sz w:val="21"/>
+          <w:szCs w:val="21"/>
+          <w:lang w:val="en-US" w:eastAsia="zh-CN"/>
+        </w:rPr>
+        <w:t>节点到节点之间的通信</w:t>
+      </w:r>
+      <w:r>
+        <w:rPr>
+          <w:rFonts w:hint="eastAsia" w:ascii="宋体" w:hAnsi="宋体" w:eastAsia="宋体" w:cs="宋体"/>
+          <w:sz w:val="21"/>
+          <w:szCs w:val="21"/>
+          <w:lang w:val="en-US" w:eastAsia="zh-CN"/>
+        </w:rPr>
+        <w:t>为主；</w:t>
+      </w:r>
+      <w:r>
+        <w:rPr>
+          <w:rFonts w:hint="eastAsia" w:ascii="宋体" w:hAnsi="宋体" w:eastAsia="宋体" w:cs="宋体"/>
+          <w:sz w:val="21"/>
+          <w:szCs w:val="21"/>
+          <w:u w:val="single"/>
+          <w:lang w:val="en-US" w:eastAsia="zh-CN"/>
+        </w:rPr>
+        <w:t>第4层</w:t>
+      </w:r>
+      <w:r>
+        <w:rPr>
+          <w:rFonts w:hint="eastAsia" w:ascii="宋体" w:hAnsi="宋体" w:eastAsia="宋体" w:cs="宋体"/>
+          <w:sz w:val="21"/>
+          <w:szCs w:val="21"/>
+          <w:lang w:val="en-US" w:eastAsia="zh-CN"/>
+        </w:rPr>
+        <w:t>作为上下两部分的</w:t>
+      </w:r>
+      <w:r>
+        <w:rPr>
+          <w:rFonts w:hint="eastAsia" w:ascii="宋体" w:hAnsi="宋体" w:eastAsia="宋体" w:cs="宋体"/>
+          <w:color w:val="FF0000"/>
+          <w:sz w:val="21"/>
+          <w:szCs w:val="21"/>
+          <w:lang w:val="en-US" w:eastAsia="zh-CN"/>
+        </w:rPr>
+        <w:t>桥梁</w:t>
+      </w:r>
+      <w:r>
+        <w:rPr>
+          <w:rFonts w:hint="eastAsia" w:ascii="宋体" w:hAnsi="宋体" w:eastAsia="宋体" w:cs="宋体"/>
+          <w:sz w:val="21"/>
+          <w:szCs w:val="21"/>
+          <w:lang w:val="en-US" w:eastAsia="zh-CN"/>
+        </w:rPr>
+        <w:t>，是整个网络体系结构中</w:t>
+      </w:r>
+      <w:r>
+        <w:rPr>
+          <w:rFonts w:hint="eastAsia" w:ascii="宋体" w:hAnsi="宋体" w:eastAsia="宋体" w:cs="宋体"/>
+          <w:sz w:val="21"/>
+          <w:szCs w:val="21"/>
+          <w:u w:val="single"/>
+          <w:lang w:val="en-US" w:eastAsia="zh-CN"/>
+        </w:rPr>
+        <w:t>最关键的部分</w:t>
+      </w:r>
+      <w:r>
+        <w:rPr>
+          <w:rFonts w:hint="eastAsia" w:ascii="宋体" w:hAnsi="宋体" w:eastAsia="宋体" w:cs="宋体"/>
+          <w:sz w:val="21"/>
+          <w:szCs w:val="21"/>
+          <w:lang w:val="en-US" w:eastAsia="zh-CN"/>
+        </w:rPr>
+        <w:t>；而</w:t>
+      </w:r>
+      <w:r>
+        <w:rPr>
+          <w:rFonts w:hint="eastAsia" w:ascii="宋体" w:hAnsi="宋体" w:eastAsia="宋体" w:cs="宋体"/>
+          <w:color w:val="FF0000"/>
+          <w:sz w:val="21"/>
+          <w:szCs w:val="21"/>
+          <w:u w:val="single"/>
+          <w:lang w:val="en-US" w:eastAsia="zh-CN"/>
+        </w:rPr>
+        <w:t>上3层</w:t>
+      </w:r>
+      <w:r>
+        <w:rPr>
+          <w:rFonts w:hint="eastAsia" w:ascii="宋体" w:hAnsi="宋体" w:eastAsia="宋体" w:cs="宋体"/>
+          <w:sz w:val="21"/>
+          <w:szCs w:val="21"/>
+          <w:u w:val="single"/>
+          <w:lang w:val="en-US" w:eastAsia="zh-CN"/>
+        </w:rPr>
+        <w:t>（会话层、表示层和应用层）则以提供</w:t>
+      </w:r>
+      <w:r>
+        <w:rPr>
+          <w:rFonts w:hint="eastAsia" w:ascii="宋体" w:hAnsi="宋体" w:eastAsia="宋体" w:cs="宋体"/>
+          <w:color w:val="FF0000"/>
+          <w:sz w:val="21"/>
+          <w:szCs w:val="21"/>
+          <w:u w:val="single"/>
+          <w:lang w:val="en-US" w:eastAsia="zh-CN"/>
+        </w:rPr>
+        <w:t>用户与应用程序之间的信息和数据处理</w:t>
+      </w:r>
+      <w:r>
+        <w:rPr>
+          <w:rFonts w:hint="eastAsia" w:ascii="宋体" w:hAnsi="宋体" w:eastAsia="宋体" w:cs="宋体"/>
+          <w:sz w:val="21"/>
+          <w:szCs w:val="21"/>
+          <w:u w:val="single"/>
+          <w:lang w:val="en-US" w:eastAsia="zh-CN"/>
+        </w:rPr>
+        <w:t>功能</w:t>
+      </w:r>
+      <w:r>
+        <w:rPr>
+          <w:rFonts w:hint="eastAsia" w:ascii="宋体" w:hAnsi="宋体" w:eastAsia="宋体" w:cs="宋体"/>
+          <w:sz w:val="21"/>
+          <w:szCs w:val="21"/>
+          <w:lang w:val="en-US" w:eastAsia="zh-CN"/>
+        </w:rPr>
+        <w:t>为主。简言之，</w:t>
+      </w:r>
+      <w:r>
+        <w:rPr>
+          <w:rFonts w:hint="eastAsia" w:ascii="宋体" w:hAnsi="宋体" w:eastAsia="宋体" w:cs="宋体"/>
+          <w:sz w:val="21"/>
+          <w:szCs w:val="21"/>
+          <w:u w:val="single"/>
+          <w:lang w:val="en-US" w:eastAsia="zh-CN"/>
+        </w:rPr>
+        <w:t>下4层</w:t>
+      </w:r>
+      <w:r>
+        <w:rPr>
+          <w:rFonts w:hint="eastAsia" w:ascii="宋体" w:hAnsi="宋体" w:eastAsia="宋体" w:cs="宋体"/>
+          <w:sz w:val="21"/>
+          <w:szCs w:val="21"/>
+          <w:lang w:val="en-US" w:eastAsia="zh-CN"/>
+        </w:rPr>
+        <w:t>主要完成</w:t>
+      </w:r>
+      <w:r>
+        <w:rPr>
+          <w:rFonts w:hint="eastAsia" w:ascii="宋体" w:hAnsi="宋体" w:eastAsia="宋体" w:cs="宋体"/>
+          <w:sz w:val="21"/>
+          <w:szCs w:val="21"/>
+          <w:u w:val="single"/>
+          <w:lang w:val="en-US" w:eastAsia="zh-CN"/>
+        </w:rPr>
+        <w:t>通信子网</w:t>
+      </w:r>
+      <w:r>
+        <w:rPr>
+          <w:rFonts w:hint="eastAsia" w:ascii="宋体" w:hAnsi="宋体" w:eastAsia="宋体" w:cs="宋体"/>
+          <w:sz w:val="21"/>
+          <w:szCs w:val="21"/>
+          <w:lang w:val="en-US" w:eastAsia="zh-CN"/>
+        </w:rPr>
+        <w:t>的功能，</w:t>
+      </w:r>
+      <w:r>
+        <w:rPr>
+          <w:rFonts w:hint="eastAsia" w:ascii="宋体" w:hAnsi="宋体" w:eastAsia="宋体" w:cs="宋体"/>
+          <w:sz w:val="21"/>
+          <w:szCs w:val="21"/>
+          <w:u w:val="single"/>
+          <w:lang w:val="en-US" w:eastAsia="zh-CN"/>
+        </w:rPr>
+        <w:t>上3层</w:t>
+      </w:r>
+      <w:r>
+        <w:rPr>
+          <w:rFonts w:hint="eastAsia" w:ascii="宋体" w:hAnsi="宋体" w:eastAsia="宋体" w:cs="宋体"/>
+          <w:sz w:val="21"/>
+          <w:szCs w:val="21"/>
+          <w:lang w:val="en-US" w:eastAsia="zh-CN"/>
+        </w:rPr>
+        <w:t>主要完成</w:t>
+      </w:r>
+      <w:r>
+        <w:rPr>
+          <w:rFonts w:hint="eastAsia" w:ascii="宋体" w:hAnsi="宋体" w:eastAsia="宋体" w:cs="宋体"/>
+          <w:sz w:val="21"/>
+          <w:szCs w:val="21"/>
+          <w:u w:val="single"/>
+          <w:lang w:val="en-US" w:eastAsia="zh-CN"/>
+        </w:rPr>
+        <w:t>资源子网</w:t>
+      </w:r>
+      <w:r>
+        <w:rPr>
+          <w:rFonts w:hint="eastAsia" w:ascii="宋体" w:hAnsi="宋体" w:eastAsia="宋体" w:cs="宋体"/>
+          <w:sz w:val="21"/>
+          <w:szCs w:val="21"/>
+          <w:lang w:val="en-US" w:eastAsia="zh-CN"/>
+        </w:rPr>
+        <w:t>的功能。</w:t>
+      </w:r>
+    </w:p>
+    <w:p>
+      <w:pPr>
+        <w:widowControl w:val="0"/>
+        <w:numPr>
+          <w:ilvl w:val="0"/>
+          <w:numId w:val="0"/>
+        </w:numPr>
+        <w:jc w:val="both"/>
+        <w:rPr>
+          <w:rFonts w:hint="eastAsia" w:ascii="宋体" w:hAnsi="宋体" w:eastAsia="宋体" w:cs="宋体"/>
+          <w:sz w:val="21"/>
+          <w:szCs w:val="21"/>
+          <w:lang w:val="en-US" w:eastAsia="zh-CN"/>
+        </w:rPr>
+      </w:pPr>
+    </w:p>
+    <w:p>
+      <w:pPr>
+        <w:widowControl w:val="0"/>
+        <w:numPr>
+          <w:ilvl w:val="0"/>
+          <w:numId w:val="0"/>
+        </w:numPr>
+        <w:ind w:firstLine="420" w:firstLineChars="0"/>
+        <w:jc w:val="both"/>
+        <w:rPr>
+          <w:rFonts w:hint="eastAsia" w:ascii="宋体" w:hAnsi="宋体" w:eastAsia="宋体" w:cs="宋体"/>
+          <w:sz w:val="21"/>
+          <w:szCs w:val="21"/>
+          <w:lang w:val="en-US" w:eastAsia="zh-CN"/>
+        </w:rPr>
+      </w:pPr>
+    </w:p>
+    <w:p>
+      <w:pPr>
+        <w:rPr>
+          <w:rFonts w:hint="eastAsia" w:ascii="宋体" w:hAnsi="宋体" w:eastAsia="宋体" w:cs="宋体"/>
+          <w:sz w:val="21"/>
+          <w:szCs w:val="21"/>
+          <w:lang w:val="en-US" w:eastAsia="zh-CN"/>
+        </w:rPr>
+      </w:pPr>
+      <w:r>
+        <w:rPr>
+          <w:rFonts w:hint="eastAsia" w:ascii="宋体" w:hAnsi="宋体" w:eastAsia="宋体" w:cs="宋体"/>
+          <w:sz w:val="21"/>
+          <w:szCs w:val="21"/>
+          <w:lang w:val="en-US" w:eastAsia="zh-CN"/>
+        </w:rPr>
+        <w:br w:type="page"/>
+      </w:r>
+    </w:p>
+    <w:p>
+      <w:pPr>
+        <w:widowControl w:val="0"/>
+        <w:numPr>
+          <w:ilvl w:val="0"/>
+          <w:numId w:val="0"/>
+        </w:numPr>
+        <w:jc w:val="both"/>
+        <w:rPr>
+          <w:rFonts w:hint="eastAsia" w:ascii="宋体" w:hAnsi="宋体" w:eastAsia="宋体" w:cs="宋体"/>
+          <w:sz w:val="28"/>
+          <w:szCs w:val="28"/>
+          <w:lang w:val="en-US" w:eastAsia="zh-CN"/>
+        </w:rPr>
+      </w:pPr>
+      <w:r>
+        <w:rPr>
+          <w:rFonts w:hint="eastAsia" w:ascii="宋体" w:hAnsi="宋体" w:eastAsia="宋体" w:cs="宋体"/>
+          <w:sz w:val="28"/>
+          <w:szCs w:val="28"/>
+          <w:lang w:val="en-US" w:eastAsia="zh-CN"/>
+        </w:rPr>
+        <w:t>TCP/IP分层模型</w:t>
+      </w:r>
+    </w:p>
+    <w:p>
+      <w:pPr>
+        <w:widowControl w:val="0"/>
+        <w:numPr>
+          <w:ilvl w:val="0"/>
+          <w:numId w:val="0"/>
+        </w:numPr>
+        <w:jc w:val="both"/>
+        <w:rPr>
+          <w:rFonts w:hint="eastAsia" w:ascii="宋体" w:hAnsi="宋体" w:eastAsia="宋体" w:cs="宋体"/>
+          <w:sz w:val="21"/>
+          <w:szCs w:val="21"/>
+          <w:lang w:val="en-US" w:eastAsia="zh-CN"/>
+        </w:rPr>
+      </w:pPr>
+      <w:r>
+        <w:rPr>
+          <w:rFonts w:hint="eastAsia" w:ascii="宋体" w:hAnsi="宋体" w:eastAsia="宋体" w:cs="宋体"/>
+          <w:sz w:val="21"/>
+          <w:szCs w:val="21"/>
+          <w:lang w:val="en-US" w:eastAsia="zh-CN"/>
+        </w:rPr>
+        <w:t> </w:t>
+      </w:r>
+      <w:r>
+        <w:drawing>
+          <wp:inline distT="0" distB="0" distL="114300" distR="114300">
+            <wp:extent cx="3518535" cy="3354070"/>
+            <wp:effectExtent l="0" t="0" r="12065" b="11430"/>
+            <wp:docPr id="1" name="图片 1"/>
+            <wp:cNvGraphicFramePr>
+              <a:graphicFrameLocks xmlns:a="http://schemas.openxmlformats.org/drawingml/2006/main" noChangeAspect="1"/>
+            </wp:cNvGraphicFramePr>
+            <a:graphic xmlns:a="http://schemas.openxmlformats.org/drawingml/2006/main">
+              <a:graphicData uri="http://schemas.openxmlformats.org/drawingml/2006/picture">
+                <pic:pic xmlns:pic="http://schemas.openxmlformats.org/drawingml/2006/picture">
+                  <pic:nvPicPr>
+                    <pic:cNvPr id="1" name="图片 1"/>
+                    <pic:cNvPicPr>
+                      <a:picLocks noChangeAspect="1"/>
+                    </pic:cNvPicPr>
+                  </pic:nvPicPr>
+                  <pic:blipFill>
+                    <a:blip r:embed="rId5"/>
+                    <a:stretch>
+                      <a:fillRect/>
+                    </a:stretch>
+                  </pic:blipFill>
+                  <pic:spPr>
+                    <a:xfrm>
+                      <a:off x="0" y="0"/>
+                      <a:ext cx="3518535" cy="3354070"/>
+                    </a:xfrm>
+                    <a:prstGeom prst="rect">
+                      <a:avLst/>
+                    </a:prstGeom>
+                    <a:noFill/>
+                    <a:ln>
+                      <a:noFill/>
+                    </a:ln>
+                  </pic:spPr>
+                </pic:pic>
+              </a:graphicData>
+            </a:graphic>
+          </wp:inline>
+        </w:drawing>
+      </w:r>
+    </w:p>
+    <w:p>
+      <w:pPr>
+        <w:widowControl w:val="0"/>
+        <w:numPr>
+          <w:ilvl w:val="0"/>
+          <w:numId w:val="0"/>
+        </w:numPr>
+        <w:jc w:val="both"/>
+        <w:rPr>
+          <w:rFonts w:hint="eastAsia" w:ascii="宋体" w:hAnsi="宋体" w:eastAsia="宋体" w:cs="宋体"/>
+          <w:sz w:val="21"/>
+          <w:szCs w:val="21"/>
+          <w:lang w:val="en-US" w:eastAsia="zh-CN"/>
+        </w:rPr>
+      </w:pPr>
+      <w:r>
+        <w:rPr>
+          <w:rFonts w:hint="eastAsia" w:ascii="宋体" w:hAnsi="宋体" w:eastAsia="宋体" w:cs="宋体"/>
+          <w:sz w:val="21"/>
+          <w:szCs w:val="21"/>
+          <w:lang w:val="en-US" w:eastAsia="zh-CN"/>
+        </w:rPr>
+        <w:t>　　　　　　 TCP/IP四层参考模型</w:t>
+      </w:r>
+    </w:p>
+    <w:p>
+      <w:pPr>
+        <w:widowControl w:val="0"/>
+        <w:numPr>
+          <w:ilvl w:val="0"/>
+          <w:numId w:val="0"/>
+        </w:numPr>
+        <w:jc w:val="both"/>
+        <w:rPr>
+          <w:rFonts w:hint="eastAsia" w:ascii="宋体" w:hAnsi="宋体" w:eastAsia="宋体" w:cs="宋体"/>
+          <w:sz w:val="21"/>
+          <w:szCs w:val="21"/>
+          <w:lang w:val="en-US" w:eastAsia="zh-CN"/>
+        </w:rPr>
+      </w:pPr>
+    </w:p>
+    <w:p>
+      <w:pPr>
+        <w:widowControl w:val="0"/>
+        <w:numPr>
+          <w:ilvl w:val="0"/>
+          <w:numId w:val="0"/>
+        </w:numPr>
+        <w:jc w:val="both"/>
+        <w:rPr>
+          <w:rFonts w:hint="eastAsia" w:ascii="宋体" w:hAnsi="宋体" w:eastAsia="宋体" w:cs="宋体"/>
+          <w:sz w:val="21"/>
+          <w:szCs w:val="21"/>
+          <w:lang w:val="en-US" w:eastAsia="zh-CN"/>
+        </w:rPr>
+      </w:pPr>
+      <w:r>
+        <w:rPr>
+          <w:rFonts w:hint="eastAsia" w:ascii="宋体" w:hAnsi="宋体" w:eastAsia="宋体" w:cs="宋体"/>
+          <w:sz w:val="21"/>
+          <w:szCs w:val="21"/>
+          <w:lang w:val="en-US" w:eastAsia="zh-CN"/>
+        </w:rPr>
+        <w:t>　　TCP/IP协议被组织成四个概念层，其中有三层对应于ISO参考模型中的相应层。ICP/IP协议族并不包含物理层和数据链路层，因此它不能独立完成整个计算机网络系统的功能，必须与许多其他的协议协同工作。</w:t>
+      </w:r>
+    </w:p>
+    <w:p>
+      <w:pPr>
+        <w:widowControl w:val="0"/>
+        <w:numPr>
+          <w:ilvl w:val="0"/>
+          <w:numId w:val="0"/>
+        </w:numPr>
+        <w:jc w:val="both"/>
+        <w:rPr>
+          <w:rFonts w:hint="eastAsia" w:ascii="宋体" w:hAnsi="宋体" w:eastAsia="宋体" w:cs="宋体"/>
+          <w:sz w:val="21"/>
+          <w:szCs w:val="21"/>
+          <w:lang w:val="en-US" w:eastAsia="zh-CN"/>
+        </w:rPr>
+      </w:pPr>
+      <w:r>
+        <w:rPr>
+          <w:rFonts w:hint="eastAsia" w:ascii="宋体" w:hAnsi="宋体" w:eastAsia="宋体" w:cs="宋体"/>
+          <w:sz w:val="21"/>
+          <w:szCs w:val="21"/>
+          <w:lang w:val="en-US" w:eastAsia="zh-CN"/>
+        </w:rPr>
+        <w:t>　　TCP/IP分层模型的四个协议层分别完成以下的功能：</w:t>
+      </w:r>
+    </w:p>
+    <w:p>
+      <w:pPr>
+        <w:widowControl w:val="0"/>
+        <w:numPr>
+          <w:ilvl w:val="0"/>
+          <w:numId w:val="0"/>
+        </w:numPr>
+        <w:jc w:val="both"/>
+        <w:rPr>
+          <w:rFonts w:hint="eastAsia" w:ascii="宋体" w:hAnsi="宋体" w:eastAsia="宋体" w:cs="宋体"/>
+          <w:sz w:val="21"/>
+          <w:szCs w:val="21"/>
+          <w:lang w:val="en-US" w:eastAsia="zh-CN"/>
+        </w:rPr>
+      </w:pPr>
+      <w:r>
+        <w:rPr>
+          <w:rFonts w:hint="eastAsia" w:ascii="宋体" w:hAnsi="宋体" w:eastAsia="宋体" w:cs="宋体"/>
+          <w:sz w:val="21"/>
+          <w:szCs w:val="21"/>
+          <w:lang w:val="en-US" w:eastAsia="zh-CN"/>
+        </w:rPr>
+        <w:t>　　第一层:网络接口层</w:t>
+      </w:r>
+    </w:p>
+    <w:p>
+      <w:pPr>
+        <w:widowControl w:val="0"/>
+        <w:numPr>
+          <w:ilvl w:val="0"/>
+          <w:numId w:val="0"/>
+        </w:numPr>
+        <w:jc w:val="both"/>
+        <w:rPr>
+          <w:rFonts w:hint="eastAsia" w:ascii="宋体" w:hAnsi="宋体" w:eastAsia="宋体" w:cs="宋体"/>
+          <w:sz w:val="21"/>
+          <w:szCs w:val="21"/>
+          <w:lang w:val="en-US" w:eastAsia="zh-CN"/>
+        </w:rPr>
+      </w:pPr>
+      <w:r>
+        <w:rPr>
+          <w:rFonts w:hint="eastAsia" w:ascii="宋体" w:hAnsi="宋体" w:eastAsia="宋体" w:cs="宋体"/>
+          <w:sz w:val="21"/>
+          <w:szCs w:val="21"/>
+          <w:lang w:val="en-US" w:eastAsia="zh-CN"/>
+        </w:rPr>
+        <w:t>　　包括用于协作IP数据在已有网络介质上传输的协议。实际上TCP/IP标准并</w:t>
+      </w:r>
+      <w:r>
+        <w:rPr>
+          <w:rFonts w:hint="eastAsia" w:ascii="宋体" w:hAnsi="宋体" w:eastAsia="宋体" w:cs="宋体"/>
+          <w:sz w:val="21"/>
+          <w:szCs w:val="21"/>
+          <w:u w:val="single"/>
+          <w:lang w:val="en-US" w:eastAsia="zh-CN"/>
+        </w:rPr>
+        <w:t>不定义与ISO数据链路层和物理层相对应的功能</w:t>
+      </w:r>
+      <w:r>
+        <w:rPr>
+          <w:rFonts w:hint="eastAsia" w:ascii="宋体" w:hAnsi="宋体" w:eastAsia="宋体" w:cs="宋体"/>
+          <w:sz w:val="21"/>
+          <w:szCs w:val="21"/>
+          <w:lang w:val="en-US" w:eastAsia="zh-CN"/>
+        </w:rPr>
+        <w:t>。相反，它定义像</w:t>
+      </w:r>
+      <w:r>
+        <w:rPr>
+          <w:rFonts w:hint="eastAsia" w:ascii="宋体" w:hAnsi="宋体" w:eastAsia="宋体" w:cs="宋体"/>
+          <w:sz w:val="21"/>
+          <w:szCs w:val="21"/>
+          <w:u w:val="single"/>
+          <w:lang w:val="en-US" w:eastAsia="zh-CN"/>
+        </w:rPr>
+        <w:t>地址解析协议</w:t>
+      </w:r>
+      <w:r>
+        <w:rPr>
+          <w:rFonts w:hint="eastAsia" w:ascii="宋体" w:hAnsi="宋体" w:eastAsia="宋体" w:cs="宋体"/>
+          <w:sz w:val="21"/>
+          <w:szCs w:val="21"/>
+          <w:lang w:val="en-US" w:eastAsia="zh-CN"/>
+        </w:rPr>
+        <w:t>(Address Resolution Protocol,ARP)这样的协议，提供TCP/IP协议的</w:t>
+      </w:r>
+      <w:r>
+        <w:rPr>
+          <w:rFonts w:hint="eastAsia" w:ascii="宋体" w:hAnsi="宋体" w:eastAsia="宋体" w:cs="宋体"/>
+          <w:color w:val="FF0000"/>
+          <w:sz w:val="21"/>
+          <w:szCs w:val="21"/>
+          <w:lang w:val="en-US" w:eastAsia="zh-CN"/>
+        </w:rPr>
+        <w:t>数据结构和实际物理硬件之间的接口</w:t>
+      </w:r>
+      <w:r>
+        <w:rPr>
+          <w:rFonts w:hint="eastAsia" w:ascii="宋体" w:hAnsi="宋体" w:eastAsia="宋体" w:cs="宋体"/>
+          <w:sz w:val="21"/>
+          <w:szCs w:val="21"/>
+          <w:lang w:val="en-US" w:eastAsia="zh-CN"/>
+        </w:rPr>
+        <w:t>。</w:t>
+      </w:r>
+    </w:p>
+    <w:p>
+      <w:pPr>
+        <w:widowControl w:val="0"/>
+        <w:numPr>
+          <w:ilvl w:val="0"/>
+          <w:numId w:val="0"/>
+        </w:numPr>
+        <w:jc w:val="both"/>
+        <w:rPr>
+          <w:rFonts w:hint="eastAsia" w:ascii="宋体" w:hAnsi="宋体" w:eastAsia="宋体" w:cs="宋体"/>
+          <w:sz w:val="21"/>
+          <w:szCs w:val="21"/>
+          <w:lang w:val="en-US" w:eastAsia="zh-CN"/>
+        </w:rPr>
+      </w:pPr>
+      <w:r>
+        <w:rPr>
+          <w:rFonts w:hint="eastAsia" w:ascii="宋体" w:hAnsi="宋体" w:eastAsia="宋体" w:cs="宋体"/>
+          <w:sz w:val="21"/>
+          <w:szCs w:val="21"/>
+          <w:lang w:val="en-US" w:eastAsia="zh-CN"/>
+        </w:rPr>
+        <w:t>　　第二层:网间层</w:t>
+      </w:r>
+    </w:p>
+    <w:p>
+      <w:pPr>
+        <w:widowControl w:val="0"/>
+        <w:numPr>
+          <w:ilvl w:val="0"/>
+          <w:numId w:val="0"/>
+        </w:numPr>
+        <w:jc w:val="both"/>
+        <w:rPr>
+          <w:rFonts w:hint="eastAsia" w:ascii="宋体" w:hAnsi="宋体" w:eastAsia="宋体" w:cs="宋体"/>
+          <w:sz w:val="21"/>
+          <w:szCs w:val="21"/>
+          <w:lang w:val="en-US" w:eastAsia="zh-CN"/>
+        </w:rPr>
+      </w:pPr>
+      <w:r>
+        <w:rPr>
+          <w:rFonts w:hint="eastAsia" w:ascii="宋体" w:hAnsi="宋体" w:eastAsia="宋体" w:cs="宋体"/>
+          <w:sz w:val="21"/>
+          <w:szCs w:val="21"/>
+          <w:lang w:val="en-US" w:eastAsia="zh-CN"/>
+        </w:rPr>
+        <w:t>　　对应于OSI七层参考模型的</w:t>
+      </w:r>
+      <w:r>
+        <w:rPr>
+          <w:rFonts w:hint="eastAsia" w:ascii="宋体" w:hAnsi="宋体" w:eastAsia="宋体" w:cs="宋体"/>
+          <w:sz w:val="21"/>
+          <w:szCs w:val="21"/>
+          <w:u w:val="single"/>
+          <w:lang w:val="en-US" w:eastAsia="zh-CN"/>
+        </w:rPr>
+        <w:t>网络层</w:t>
+      </w:r>
+      <w:r>
+        <w:rPr>
+          <w:rFonts w:hint="eastAsia" w:ascii="宋体" w:hAnsi="宋体" w:eastAsia="宋体" w:cs="宋体"/>
+          <w:sz w:val="21"/>
+          <w:szCs w:val="21"/>
+          <w:lang w:val="en-US" w:eastAsia="zh-CN"/>
+        </w:rPr>
+        <w:t>。本层包含</w:t>
+      </w:r>
+      <w:r>
+        <w:rPr>
+          <w:rFonts w:hint="eastAsia" w:ascii="宋体" w:hAnsi="宋体" w:eastAsia="宋体" w:cs="宋体"/>
+          <w:color w:val="FF0000"/>
+          <w:sz w:val="21"/>
+          <w:szCs w:val="21"/>
+          <w:lang w:val="en-US" w:eastAsia="zh-CN"/>
+        </w:rPr>
+        <w:t>IP</w:t>
+      </w:r>
+      <w:r>
+        <w:rPr>
+          <w:rFonts w:hint="eastAsia" w:ascii="宋体" w:hAnsi="宋体" w:eastAsia="宋体" w:cs="宋体"/>
+          <w:sz w:val="21"/>
+          <w:szCs w:val="21"/>
+          <w:lang w:val="en-US" w:eastAsia="zh-CN"/>
+        </w:rPr>
+        <w:t>协议、</w:t>
+      </w:r>
+      <w:r>
+        <w:rPr>
+          <w:rFonts w:hint="eastAsia" w:ascii="宋体" w:hAnsi="宋体" w:eastAsia="宋体" w:cs="宋体"/>
+          <w:color w:val="FF0000"/>
+          <w:sz w:val="21"/>
+          <w:szCs w:val="21"/>
+          <w:lang w:val="en-US" w:eastAsia="zh-CN"/>
+        </w:rPr>
+        <w:t>RIP</w:t>
+      </w:r>
+      <w:r>
+        <w:rPr>
+          <w:rFonts w:hint="eastAsia" w:ascii="宋体" w:hAnsi="宋体" w:eastAsia="宋体" w:cs="宋体"/>
+          <w:sz w:val="21"/>
+          <w:szCs w:val="21"/>
+          <w:lang w:val="en-US" w:eastAsia="zh-CN"/>
+        </w:rPr>
+        <w:t>协议(Routing Information Protocol，路由信息协议)，负责</w:t>
+      </w:r>
+      <w:r>
+        <w:rPr>
+          <w:rFonts w:hint="eastAsia" w:ascii="宋体" w:hAnsi="宋体" w:eastAsia="宋体" w:cs="宋体"/>
+          <w:color w:val="FF0000"/>
+          <w:sz w:val="21"/>
+          <w:szCs w:val="21"/>
+          <w:lang w:val="en-US" w:eastAsia="zh-CN"/>
+        </w:rPr>
+        <w:t>数据的包装、寻址和路由</w:t>
+      </w:r>
+      <w:r>
+        <w:rPr>
+          <w:rFonts w:hint="eastAsia" w:ascii="宋体" w:hAnsi="宋体" w:eastAsia="宋体" w:cs="宋体"/>
+          <w:sz w:val="21"/>
+          <w:szCs w:val="21"/>
+          <w:lang w:val="en-US" w:eastAsia="zh-CN"/>
+        </w:rPr>
+        <w:t>。同时还包含</w:t>
+      </w:r>
+      <w:r>
+        <w:rPr>
+          <w:rFonts w:hint="eastAsia" w:ascii="宋体" w:hAnsi="宋体" w:eastAsia="宋体" w:cs="宋体"/>
+          <w:color w:val="FF0000"/>
+          <w:sz w:val="21"/>
+          <w:szCs w:val="21"/>
+          <w:lang w:val="en-US" w:eastAsia="zh-CN"/>
+        </w:rPr>
+        <w:t>网间控制报文协议</w:t>
+      </w:r>
+      <w:r>
+        <w:rPr>
+          <w:rFonts w:hint="eastAsia" w:ascii="宋体" w:hAnsi="宋体" w:eastAsia="宋体" w:cs="宋体"/>
+          <w:sz w:val="21"/>
+          <w:szCs w:val="21"/>
+          <w:lang w:val="en-US" w:eastAsia="zh-CN"/>
+        </w:rPr>
+        <w:t>(Internet Control Message Protocol,ICMP)用来提供网络诊断信息。</w:t>
+      </w:r>
+    </w:p>
+    <w:p>
+      <w:pPr>
+        <w:widowControl w:val="0"/>
+        <w:numPr>
+          <w:ilvl w:val="0"/>
+          <w:numId w:val="0"/>
+        </w:numPr>
+        <w:jc w:val="both"/>
+        <w:rPr>
+          <w:rFonts w:hint="eastAsia" w:ascii="宋体" w:hAnsi="宋体" w:eastAsia="宋体" w:cs="宋体"/>
+          <w:sz w:val="21"/>
+          <w:szCs w:val="21"/>
+          <w:lang w:val="en-US" w:eastAsia="zh-CN"/>
+        </w:rPr>
+      </w:pPr>
+      <w:r>
+        <w:rPr>
+          <w:rFonts w:hint="eastAsia" w:ascii="宋体" w:hAnsi="宋体" w:eastAsia="宋体" w:cs="宋体"/>
+          <w:sz w:val="21"/>
+          <w:szCs w:val="21"/>
+          <w:lang w:val="en-US" w:eastAsia="zh-CN"/>
+        </w:rPr>
+        <w:t>　　第三层:传输层</w:t>
+      </w:r>
+    </w:p>
+    <w:p>
+      <w:pPr>
+        <w:widowControl w:val="0"/>
+        <w:numPr>
+          <w:ilvl w:val="0"/>
+          <w:numId w:val="0"/>
+        </w:numPr>
+        <w:jc w:val="both"/>
+        <w:rPr>
+          <w:rFonts w:hint="eastAsia" w:ascii="宋体" w:hAnsi="宋体" w:eastAsia="宋体" w:cs="宋体"/>
+          <w:sz w:val="21"/>
+          <w:szCs w:val="21"/>
+          <w:lang w:val="en-US" w:eastAsia="zh-CN"/>
+        </w:rPr>
+      </w:pPr>
+      <w:r>
+        <w:rPr>
+          <w:rFonts w:hint="eastAsia" w:ascii="宋体" w:hAnsi="宋体" w:eastAsia="宋体" w:cs="宋体"/>
+          <w:sz w:val="21"/>
+          <w:szCs w:val="21"/>
+          <w:lang w:val="en-US" w:eastAsia="zh-CN"/>
+        </w:rPr>
+        <w:t>　　对应于OSI七层参考模型的</w:t>
+      </w:r>
+      <w:r>
+        <w:rPr>
+          <w:rFonts w:hint="eastAsia" w:ascii="宋体" w:hAnsi="宋体" w:eastAsia="宋体" w:cs="宋体"/>
+          <w:sz w:val="21"/>
+          <w:szCs w:val="21"/>
+          <w:u w:val="single"/>
+          <w:lang w:val="en-US" w:eastAsia="zh-CN"/>
+        </w:rPr>
+        <w:t>传输层</w:t>
+      </w:r>
+      <w:r>
+        <w:rPr>
+          <w:rFonts w:hint="eastAsia" w:ascii="宋体" w:hAnsi="宋体" w:eastAsia="宋体" w:cs="宋体"/>
+          <w:sz w:val="21"/>
+          <w:szCs w:val="21"/>
+          <w:lang w:val="en-US" w:eastAsia="zh-CN"/>
+        </w:rPr>
+        <w:t>，它提供两种</w:t>
+      </w:r>
+      <w:r>
+        <w:rPr>
+          <w:rFonts w:hint="eastAsia" w:ascii="宋体" w:hAnsi="宋体" w:eastAsia="宋体" w:cs="宋体"/>
+          <w:color w:val="FF0000"/>
+          <w:sz w:val="21"/>
+          <w:szCs w:val="21"/>
+          <w:lang w:val="en-US" w:eastAsia="zh-CN"/>
+        </w:rPr>
+        <w:t>端到端的通信服务</w:t>
+      </w:r>
+      <w:r>
+        <w:rPr>
+          <w:rFonts w:hint="eastAsia" w:ascii="宋体" w:hAnsi="宋体" w:eastAsia="宋体" w:cs="宋体"/>
+          <w:sz w:val="21"/>
+          <w:szCs w:val="21"/>
+          <w:lang w:val="en-US" w:eastAsia="zh-CN"/>
+        </w:rPr>
+        <w:t>。其中</w:t>
+      </w:r>
+      <w:r>
+        <w:rPr>
+          <w:rFonts w:hint="eastAsia" w:ascii="宋体" w:hAnsi="宋体" w:eastAsia="宋体" w:cs="宋体"/>
+          <w:color w:val="FF0000"/>
+          <w:sz w:val="21"/>
+          <w:szCs w:val="21"/>
+          <w:lang w:val="en-US" w:eastAsia="zh-CN"/>
+        </w:rPr>
+        <w:t>TCP</w:t>
+      </w:r>
+      <w:r>
+        <w:rPr>
+          <w:rFonts w:hint="eastAsia" w:ascii="宋体" w:hAnsi="宋体" w:eastAsia="宋体" w:cs="宋体"/>
+          <w:sz w:val="21"/>
+          <w:szCs w:val="21"/>
+          <w:lang w:val="en-US" w:eastAsia="zh-CN"/>
+        </w:rPr>
+        <w:t>协议(Transmission Control Protocol)提供可靠的数据流运输服务，</w:t>
+      </w:r>
+      <w:r>
+        <w:rPr>
+          <w:rFonts w:hint="eastAsia" w:ascii="宋体" w:hAnsi="宋体" w:eastAsia="宋体" w:cs="宋体"/>
+          <w:color w:val="FF0000"/>
+          <w:sz w:val="21"/>
+          <w:szCs w:val="21"/>
+          <w:lang w:val="en-US" w:eastAsia="zh-CN"/>
+        </w:rPr>
+        <w:t>UDP</w:t>
+      </w:r>
+      <w:r>
+        <w:rPr>
+          <w:rFonts w:hint="eastAsia" w:ascii="宋体" w:hAnsi="宋体" w:eastAsia="宋体" w:cs="宋体"/>
+          <w:sz w:val="21"/>
+          <w:szCs w:val="21"/>
+          <w:lang w:val="en-US" w:eastAsia="zh-CN"/>
+        </w:rPr>
+        <w:t>协议(Use Datagram Protocol)提供不可靠的用户数据报服务。</w:t>
+      </w:r>
+    </w:p>
+    <w:p>
+      <w:pPr>
+        <w:widowControl w:val="0"/>
+        <w:numPr>
+          <w:ilvl w:val="0"/>
+          <w:numId w:val="0"/>
+        </w:numPr>
+        <w:jc w:val="both"/>
+        <w:rPr>
+          <w:rFonts w:hint="eastAsia" w:ascii="宋体" w:hAnsi="宋体" w:eastAsia="宋体" w:cs="宋体"/>
+          <w:sz w:val="21"/>
+          <w:szCs w:val="21"/>
+          <w:lang w:val="en-US" w:eastAsia="zh-CN"/>
+        </w:rPr>
+      </w:pPr>
+      <w:r>
+        <w:rPr>
+          <w:rFonts w:hint="eastAsia" w:ascii="宋体" w:hAnsi="宋体" w:eastAsia="宋体" w:cs="宋体"/>
+          <w:sz w:val="21"/>
+          <w:szCs w:val="21"/>
+          <w:lang w:val="en-US" w:eastAsia="zh-CN"/>
+        </w:rPr>
+        <w:t>　　第四层:应用层</w:t>
+      </w:r>
+    </w:p>
+    <w:p>
+      <w:pPr>
+        <w:widowControl w:val="0"/>
+        <w:numPr>
+          <w:ilvl w:val="0"/>
+          <w:numId w:val="0"/>
+        </w:numPr>
+        <w:jc w:val="both"/>
+        <w:rPr>
+          <w:rFonts w:hint="eastAsia" w:ascii="宋体" w:hAnsi="宋体" w:eastAsia="宋体" w:cs="宋体"/>
+          <w:sz w:val="21"/>
+          <w:szCs w:val="21"/>
+          <w:lang w:val="en-US" w:eastAsia="zh-CN"/>
+        </w:rPr>
+      </w:pPr>
+      <w:r>
+        <w:rPr>
+          <w:rFonts w:hint="eastAsia" w:ascii="宋体" w:hAnsi="宋体" w:eastAsia="宋体" w:cs="宋体"/>
+          <w:sz w:val="21"/>
+          <w:szCs w:val="21"/>
+          <w:lang w:val="en-US" w:eastAsia="zh-CN"/>
+        </w:rPr>
+        <w:t>　　对应于OSI七层参考模型的</w:t>
+      </w:r>
+      <w:r>
+        <w:rPr>
+          <w:rFonts w:hint="eastAsia" w:ascii="宋体" w:hAnsi="宋体" w:eastAsia="宋体" w:cs="宋体"/>
+          <w:sz w:val="21"/>
+          <w:szCs w:val="21"/>
+          <w:u w:val="single"/>
+          <w:lang w:val="en-US" w:eastAsia="zh-CN"/>
+        </w:rPr>
+        <w:t>应用层和表达层</w:t>
+      </w:r>
+      <w:r>
+        <w:rPr>
+          <w:rFonts w:hint="eastAsia" w:ascii="宋体" w:hAnsi="宋体" w:eastAsia="宋体" w:cs="宋体"/>
+          <w:sz w:val="21"/>
+          <w:szCs w:val="21"/>
+          <w:lang w:val="en-US" w:eastAsia="zh-CN"/>
+        </w:rPr>
+        <w:t>。因特网的应用层协议包括Finger、Whois、FTP(文件传输协议)、Gopher、HTTP(超文本传输协议)、Telent(远程终端协议)、SMTP(简单邮件传送协议)、IRC(因特网中继会话)、NNTP（网络新闻传输协议）等</w:t>
+      </w:r>
+    </w:p>
+    <w:p>
+      <w:pPr>
+        <w:widowControl w:val="0"/>
+        <w:numPr>
+          <w:ilvl w:val="0"/>
+          <w:numId w:val="0"/>
+        </w:numPr>
+        <w:jc w:val="both"/>
+        <w:rPr>
+          <w:rFonts w:hint="eastAsia" w:ascii="宋体" w:hAnsi="宋体" w:eastAsia="宋体" w:cs="宋体"/>
+          <w:sz w:val="21"/>
+          <w:szCs w:val="21"/>
+          <w:lang w:val="en-US" w:eastAsia="zh-CN"/>
+        </w:rPr>
+      </w:pPr>
       <w:bookmarkStart w:id="0" w:name="_GoBack"/>
       <w:bookmarkEnd w:id="0"/>
+    </w:p>
+    <w:p>
+      <w:pPr>
+        <w:widowControl w:val="0"/>
+        <w:numPr>
+          <w:ilvl w:val="0"/>
+          <w:numId w:val="0"/>
+        </w:numPr>
+        <w:jc w:val="both"/>
+        <w:rPr>
+          <w:rFonts w:hint="eastAsia" w:ascii="宋体" w:hAnsi="宋体" w:eastAsia="宋体" w:cs="宋体"/>
+          <w:sz w:val="21"/>
+          <w:szCs w:val="21"/>
+          <w:lang w:val="en-US" w:eastAsia="zh-CN"/>
+        </w:rPr>
+      </w:pPr>
+    </w:p>
+    <w:p>
+      <w:pPr>
+        <w:widowControl w:val="0"/>
+        <w:numPr>
+          <w:ilvl w:val="0"/>
+          <w:numId w:val="0"/>
+        </w:numPr>
+        <w:jc w:val="both"/>
+        <w:rPr>
+          <w:rFonts w:hint="eastAsia" w:ascii="宋体" w:hAnsi="宋体" w:eastAsia="宋体" w:cs="宋体"/>
+          <w:sz w:val="21"/>
+          <w:szCs w:val="21"/>
+          <w:lang w:val="en-US" w:eastAsia="zh-CN"/>
+        </w:rPr>
+      </w:pPr>
+    </w:p>
+    <w:p>
+      <w:pPr>
+        <w:widowControl w:val="0"/>
+        <w:numPr>
+          <w:ilvl w:val="0"/>
+          <w:numId w:val="0"/>
+        </w:numPr>
+        <w:jc w:val="both"/>
+        <w:rPr>
+          <w:rFonts w:hint="eastAsia" w:ascii="宋体" w:hAnsi="宋体" w:eastAsia="宋体" w:cs="宋体"/>
+          <w:sz w:val="21"/>
+          <w:szCs w:val="21"/>
+          <w:lang w:val="en-US" w:eastAsia="zh-CN"/>
+        </w:rPr>
+      </w:pPr>
+    </w:p>
+    <w:p>
+      <w:pPr>
+        <w:widowControl w:val="0"/>
+        <w:numPr>
+          <w:ilvl w:val="0"/>
+          <w:numId w:val="0"/>
+        </w:numPr>
+        <w:jc w:val="both"/>
+        <w:rPr>
+          <w:rFonts w:hint="eastAsia" w:ascii="宋体" w:hAnsi="宋体" w:eastAsia="宋体" w:cs="宋体"/>
+          <w:sz w:val="21"/>
+          <w:szCs w:val="21"/>
+          <w:lang w:val="en-US" w:eastAsia="zh-CN"/>
+        </w:rPr>
+      </w:pPr>
+    </w:p>
+    <w:p>
+      <w:pPr>
+        <w:widowControl w:val="0"/>
+        <w:numPr>
+          <w:ilvl w:val="0"/>
+          <w:numId w:val="0"/>
+        </w:numPr>
+        <w:jc w:val="both"/>
+        <w:rPr>
+          <w:rFonts w:hint="eastAsia" w:ascii="宋体" w:hAnsi="宋体" w:eastAsia="宋体" w:cs="宋体"/>
+          <w:sz w:val="21"/>
+          <w:szCs w:val="21"/>
+          <w:lang w:val="en-US" w:eastAsia="zh-CN"/>
+        </w:rPr>
+      </w:pPr>
+    </w:p>
+    <w:p>
+      <w:pPr>
+        <w:widowControl w:val="0"/>
+        <w:numPr>
+          <w:ilvl w:val="0"/>
+          <w:numId w:val="0"/>
+        </w:numPr>
+        <w:jc w:val="both"/>
+        <w:rPr>
+          <w:rFonts w:hint="eastAsia" w:ascii="宋体" w:hAnsi="宋体" w:eastAsia="宋体" w:cs="宋体"/>
+          <w:sz w:val="21"/>
+          <w:szCs w:val="21"/>
+          <w:lang w:val="en-US" w:eastAsia="zh-CN"/>
+        </w:rPr>
+      </w:pPr>
+    </w:p>
+    <w:p>
+      <w:pPr>
+        <w:widowControl w:val="0"/>
+        <w:numPr>
+          <w:ilvl w:val="0"/>
+          <w:numId w:val="0"/>
+        </w:numPr>
+        <w:jc w:val="both"/>
+        <w:rPr>
+          <w:rFonts w:hint="eastAsia" w:ascii="宋体" w:hAnsi="宋体" w:eastAsia="宋体" w:cs="宋体"/>
+          <w:sz w:val="21"/>
+          <w:szCs w:val="21"/>
+          <w:lang w:val="en-US" w:eastAsia="zh-CN"/>
+        </w:rPr>
+      </w:pPr>
+    </w:p>
+    <w:p>
+      <w:pPr>
+        <w:widowControl w:val="0"/>
+        <w:numPr>
+          <w:ilvl w:val="0"/>
+          <w:numId w:val="0"/>
+        </w:numPr>
+        <w:jc w:val="both"/>
+        <w:rPr>
+          <w:rFonts w:hint="eastAsia" w:ascii="宋体" w:hAnsi="宋体" w:eastAsia="宋体" w:cs="宋体"/>
+          <w:sz w:val="21"/>
+          <w:szCs w:val="21"/>
+          <w:lang w:val="en-US" w:eastAsia="zh-CN"/>
+        </w:rPr>
+      </w:pPr>
+    </w:p>
+    <w:p>
+      <w:pPr>
+        <w:widowControl w:val="0"/>
+        <w:numPr>
+          <w:ilvl w:val="0"/>
+          <w:numId w:val="0"/>
+        </w:numPr>
+        <w:jc w:val="both"/>
+        <w:rPr>
+          <w:rFonts w:hint="eastAsia" w:ascii="宋体" w:hAnsi="宋体" w:eastAsia="宋体" w:cs="宋体"/>
+          <w:sz w:val="21"/>
+          <w:szCs w:val="21"/>
+          <w:lang w:val="en-US" w:eastAsia="zh-CN"/>
+        </w:rPr>
+      </w:pPr>
+    </w:p>
+    <w:p>
+      <w:pPr>
+        <w:widowControl w:val="0"/>
+        <w:numPr>
+          <w:ilvl w:val="0"/>
+          <w:numId w:val="0"/>
+        </w:numPr>
+        <w:jc w:val="both"/>
+        <w:rPr>
+          <w:rFonts w:hint="eastAsia" w:ascii="宋体" w:hAnsi="宋体" w:eastAsia="宋体" w:cs="宋体"/>
+          <w:sz w:val="21"/>
+          <w:szCs w:val="21"/>
+          <w:lang w:val="en-US" w:eastAsia="zh-CN"/>
+        </w:rPr>
+      </w:pPr>
+    </w:p>
+    <w:p>
+      <w:pPr>
+        <w:widowControl w:val="0"/>
+        <w:numPr>
+          <w:ilvl w:val="0"/>
+          <w:numId w:val="0"/>
+        </w:numPr>
+        <w:jc w:val="both"/>
+        <w:rPr>
+          <w:rFonts w:hint="eastAsia" w:ascii="宋体" w:hAnsi="宋体" w:eastAsia="宋体" w:cs="宋体"/>
+          <w:sz w:val="21"/>
+          <w:szCs w:val="21"/>
+          <w:lang w:val="en-US" w:eastAsia="zh-CN"/>
+        </w:rPr>
+      </w:pPr>
+    </w:p>
+    <w:p>
+      <w:pPr>
+        <w:widowControl w:val="0"/>
+        <w:numPr>
+          <w:ilvl w:val="0"/>
+          <w:numId w:val="0"/>
+        </w:numPr>
+        <w:ind w:firstLine="420" w:firstLineChars="0"/>
+        <w:jc w:val="both"/>
+        <w:rPr>
+          <w:rFonts w:hint="eastAsia" w:ascii="宋体" w:hAnsi="宋体" w:eastAsia="宋体" w:cs="宋体"/>
+          <w:sz w:val="21"/>
+          <w:szCs w:val="21"/>
+          <w:lang w:val="en-US" w:eastAsia="zh-CN"/>
+        </w:rPr>
+      </w:pPr>
+    </w:p>
+    <w:p>
+      <w:pPr>
+        <w:widowControl w:val="0"/>
+        <w:numPr>
+          <w:ilvl w:val="0"/>
+          <w:numId w:val="0"/>
+        </w:numPr>
+        <w:ind w:firstLine="420" w:firstLineChars="0"/>
+        <w:jc w:val="both"/>
+        <w:rPr>
+          <w:rFonts w:hint="eastAsia" w:ascii="宋体" w:hAnsi="宋体" w:eastAsia="宋体" w:cs="宋体"/>
+          <w:sz w:val="21"/>
+          <w:szCs w:val="21"/>
+          <w:lang w:val="en-US" w:eastAsia="zh-CN"/>
+        </w:rPr>
+      </w:pPr>
     </w:p>
     <w:sectPr>
       <w:pgSz w:w="11906" w:h="16838"/>
@@ -1370,6 +3457,18 @@
 <file path=word/numbering.xml><?xml version="1.0" encoding="utf-8"?>
 <w:numbering xmlns:wpc="http://schemas.microsoft.com/office/word/2010/wordprocessingCanvas" xmlns:mc="http://schemas.openxmlformats.org/markup-compatibility/2006" xmlns:o="urn:schemas-microsoft-com:office:office" xmlns:r="http://schemas.openxmlformats.org/officeDocument/2006/relationships" xmlns:m="http://schemas.openxmlformats.org/officeDocument/2006/math" xmlns:v="urn:schemas-microsoft-com:vml" xmlns:wp14="http://schemas.microsoft.com/office/word/2010/wordprocessingDrawing" xmlns:wp="http://schemas.openxmlformats.org/drawingml/2006/wordprocessingDrawing" xmlns:w10="urn:schemas-microsoft-com:office:word" xmlns:w="http://schemas.openxmlformats.org/wordprocessingml/2006/main" xmlns:w14="http://schemas.microsoft.com/office/word/2010/wordml" xmlns:wpg="http://schemas.microsoft.com/office/word/2010/wordprocessingGroup" xmlns:wpi="http://schemas.microsoft.com/office/word/2010/wordprocessingInk" xmlns:wne="http://schemas.microsoft.com/office/word/2006/wordml" xmlns:wps="http://schemas.microsoft.com/office/word/2010/wordprocessingShape" xmlns:wpsCustomData="http://www.wps.cn/officeDocument/2013/wpsCustomData" mc:Ignorable="w14 wp14">
   <w:abstractNum w:abstractNumId="0">
+    <w:nsid w:val="BF481DCF"/>
+    <w:multiLevelType w:val="singleLevel"/>
+    <w:tmpl w:val="BF481DCF"/>
+    <w:lvl w:ilvl="0" w:tentative="0">
+      <w:start w:val="7"/>
+      <w:numFmt w:val="decimal"/>
+      <w:suff w:val="nothing"/>
+      <w:lvlText w:val="%1）"/>
+      <w:lvlJc w:val="left"/>
+    </w:lvl>
+  </w:abstractNum>
+  <w:abstractNum w:abstractNumId="1">
     <w:nsid w:val="4502D7E7"/>
     <w:multiLevelType w:val="multilevel"/>
     <w:tmpl w:val="4502D7E7"/>
@@ -1502,6 +3601,9 @@
     </w:lvl>
   </w:abstractNum>
   <w:num w:numId="1">
+    <w:abstractNumId w:val="1"/>
+  </w:num>
+  <w:num w:numId="2">
     <w:abstractNumId w:val="0"/>
   </w:num>
 </w:numbering>

</xml_diff>

<commit_message>
20210414 - iptables chapter1
</commit_message>
<xml_diff>
--- a/network/OSI&TCPIP.docx
+++ b/network/OSI&TCPIP.docx
@@ -1859,6 +1859,7 @@
       <w:pPr>
         <w:widowControl w:val="0"/>
         <w:numPr>
+          <w:ilvl w:val="0"/>
           <w:numId w:val="0"/>
         </w:numPr>
         <w:ind w:firstLine="420" w:firstLineChars="0"/>
@@ -2032,6 +2033,7 @@
       <w:pPr>
         <w:widowControl w:val="0"/>
         <w:numPr>
+          <w:ilvl w:val="0"/>
           <w:numId w:val="0"/>
         </w:numPr>
         <w:ind w:firstLine="420" w:firstLineChars="0"/>
@@ -2095,6 +2097,7 @@
       <w:pPr>
         <w:widowControl w:val="0"/>
         <w:numPr>
+          <w:ilvl w:val="0"/>
           <w:numId w:val="0"/>
         </w:numPr>
         <w:ind w:firstLine="420" w:firstLineChars="0"/>
@@ -2120,6 +2123,7 @@
       <w:pPr>
         <w:widowControl w:val="0"/>
         <w:numPr>
+          <w:ilvl w:val="0"/>
           <w:numId w:val="0"/>
         </w:numPr>
         <w:ind w:firstLine="420" w:firstLineChars="0"/>
@@ -2145,25 +2149,88 @@
       <w:pPr>
         <w:widowControl w:val="0"/>
         <w:numPr>
-          <w:numId w:val="0"/>
-        </w:numPr>
-        <w:ind w:firstLine="420" w:firstLineChars="0"/>
-        <w:jc w:val="both"/>
+          <w:ilvl w:val="0"/>
+          <w:numId w:val="0"/>
+        </w:numPr>
+        <w:ind w:firstLine="420" w:firstLineChars="0"/>
+        <w:jc w:val="both"/>
+        <w:rPr>
+          <w:rFonts w:hint="eastAsia" w:ascii="宋体" w:hAnsi="宋体" w:eastAsia="宋体" w:cs="宋体"/>
+          <w:sz w:val="21"/>
+          <w:szCs w:val="21"/>
+          <w:lang w:val="en-US" w:eastAsia="zh-CN"/>
+        </w:rPr>
+      </w:pPr>
+      <w:r>
         <w:rPr>
           <w:rFonts w:hint="default" w:ascii="宋体" w:hAnsi="宋体" w:eastAsia="宋体" w:cs="宋体"/>
           <w:sz w:val="21"/>
           <w:szCs w:val="21"/>
           <w:lang w:val="en-US" w:eastAsia="zh-CN"/>
         </w:rPr>
-      </w:pPr>
-      <w:r>
-        <w:rPr>
-          <w:rFonts w:hint="default" w:ascii="宋体" w:hAnsi="宋体" w:eastAsia="宋体" w:cs="宋体"/>
-          <w:sz w:val="21"/>
-          <w:szCs w:val="21"/>
-          <w:lang w:val="en-US" w:eastAsia="zh-CN"/>
-        </w:rPr>
         <w:t>实现各种服务：该层具有的各种应用程序可以完成和实现用户请求的各种服务。</w:t>
+      </w:r>
+      <w:bookmarkStart w:id="0" w:name="_GoBack"/>
+      <w:bookmarkEnd w:id="0"/>
+    </w:p>
+    <w:p>
+      <w:pPr>
+        <w:widowControl w:val="0"/>
+        <w:numPr>
+          <w:ilvl w:val="0"/>
+          <w:numId w:val="0"/>
+        </w:numPr>
+        <w:ind w:firstLine="420" w:firstLineChars="0"/>
+        <w:jc w:val="both"/>
+        <w:rPr>
+          <w:rFonts w:hint="eastAsia" w:ascii="宋体" w:hAnsi="宋体" w:eastAsia="宋体" w:cs="宋体"/>
+          <w:sz w:val="21"/>
+          <w:szCs w:val="21"/>
+          <w:lang w:val="en-US" w:eastAsia="zh-CN"/>
+        </w:rPr>
+      </w:pPr>
+      <w:r>
+        <w:drawing>
+          <wp:inline distT="0" distB="0" distL="114300" distR="114300">
+            <wp:extent cx="3606800" cy="1619250"/>
+            <wp:effectExtent l="0" t="0" r="0" b="6350"/>
+            <wp:docPr id="7" name="图片 5"/>
+            <wp:cNvGraphicFramePr>
+              <a:graphicFrameLocks xmlns:a="http://schemas.openxmlformats.org/drawingml/2006/main" noChangeAspect="1"/>
+            </wp:cNvGraphicFramePr>
+            <a:graphic xmlns:a="http://schemas.openxmlformats.org/drawingml/2006/main">
+              <a:graphicData uri="http://schemas.openxmlformats.org/drawingml/2006/picture">
+                <pic:pic xmlns:pic="http://schemas.openxmlformats.org/drawingml/2006/picture">
+                  <pic:nvPicPr>
+                    <pic:cNvPr id="7" name="图片 5"/>
+                    <pic:cNvPicPr>
+                      <a:picLocks noChangeAspect="1"/>
+                    </pic:cNvPicPr>
+                  </pic:nvPicPr>
+                  <pic:blipFill>
+                    <a:blip r:embed="rId5"/>
+                    <a:stretch>
+                      <a:fillRect/>
+                    </a:stretch>
+                  </pic:blipFill>
+                  <pic:spPr>
+                    <a:xfrm>
+                      <a:off x="0" y="0"/>
+                      <a:ext cx="3606800" cy="1619250"/>
+                    </a:xfrm>
+                    <a:prstGeom prst="rect">
+                      <a:avLst/>
+                    </a:prstGeom>
+                    <a:noFill/>
+                    <a:ln>
+                      <a:noFill/>
+                    </a:ln>
+                  </pic:spPr>
+                </pic:pic>
+              </a:graphicData>
+            </a:graphic>
+          </wp:inline>
+        </w:drawing>
       </w:r>
     </w:p>
     <w:p>
@@ -2653,7 +2720,7 @@
                     </pic:cNvPicPr>
                   </pic:nvPicPr>
                   <pic:blipFill>
-                    <a:blip r:embed="rId5"/>
+                    <a:blip r:embed="rId6"/>
                     <a:stretch>
                       <a:fillRect/>
                     </a:stretch>
@@ -2735,6 +2802,81 @@
         </w:rPr>
       </w:pPr>
       <w:r>
+        <w:drawing>
+          <wp:inline distT="0" distB="0" distL="114300" distR="114300">
+            <wp:extent cx="4311650" cy="1638300"/>
+            <wp:effectExtent l="0" t="0" r="6350" b="0"/>
+            <wp:docPr id="6" name="图片 4"/>
+            <wp:cNvGraphicFramePr>
+              <a:graphicFrameLocks xmlns:a="http://schemas.openxmlformats.org/drawingml/2006/main" noChangeAspect="1"/>
+            </wp:cNvGraphicFramePr>
+            <a:graphic xmlns:a="http://schemas.openxmlformats.org/drawingml/2006/main">
+              <a:graphicData uri="http://schemas.openxmlformats.org/drawingml/2006/picture">
+                <pic:pic xmlns:pic="http://schemas.openxmlformats.org/drawingml/2006/picture">
+                  <pic:nvPicPr>
+                    <pic:cNvPr id="6" name="图片 4"/>
+                    <pic:cNvPicPr>
+                      <a:picLocks noChangeAspect="1"/>
+                    </pic:cNvPicPr>
+                  </pic:nvPicPr>
+                  <pic:blipFill>
+                    <a:blip r:embed="rId7"/>
+                    <a:stretch>
+                      <a:fillRect/>
+                    </a:stretch>
+                  </pic:blipFill>
+                  <pic:spPr>
+                    <a:xfrm>
+                      <a:off x="0" y="0"/>
+                      <a:ext cx="4311650" cy="1638300"/>
+                    </a:xfrm>
+                    <a:prstGeom prst="rect">
+                      <a:avLst/>
+                    </a:prstGeom>
+                    <a:noFill/>
+                    <a:ln>
+                      <a:noFill/>
+                    </a:ln>
+                  </pic:spPr>
+                </pic:pic>
+              </a:graphicData>
+            </a:graphic>
+          </wp:inline>
+        </w:drawing>
+      </w:r>
+    </w:p>
+    <w:p>
+      <w:pPr>
+        <w:widowControl w:val="0"/>
+        <w:numPr>
+          <w:ilvl w:val="0"/>
+          <w:numId w:val="0"/>
+        </w:numPr>
+        <w:jc w:val="both"/>
+        <w:rPr>
+          <w:rFonts w:hint="eastAsia" w:ascii="宋体" w:hAnsi="宋体" w:eastAsia="宋体" w:cs="宋体"/>
+          <w:sz w:val="21"/>
+          <w:szCs w:val="21"/>
+          <w:lang w:val="en-US" w:eastAsia="zh-CN"/>
+        </w:rPr>
+      </w:pPr>
+    </w:p>
+    <w:p>
+      <w:pPr>
+        <w:widowControl w:val="0"/>
+        <w:numPr>
+          <w:ilvl w:val="0"/>
+          <w:numId w:val="0"/>
+        </w:numPr>
+        <w:jc w:val="both"/>
+        <w:rPr>
+          <w:rFonts w:hint="eastAsia" w:ascii="宋体" w:hAnsi="宋体" w:eastAsia="宋体" w:cs="宋体"/>
+          <w:sz w:val="21"/>
+          <w:szCs w:val="21"/>
+          <w:lang w:val="en-US" w:eastAsia="zh-CN"/>
+        </w:rPr>
+      </w:pPr>
+      <w:r>
         <w:rPr>
           <w:rFonts w:hint="eastAsia" w:ascii="宋体" w:hAnsi="宋体" w:eastAsia="宋体" w:cs="宋体"/>
           <w:sz w:val="21"/>
@@ -3231,136 +3373,331 @@
           <w:lang w:val="en-US" w:eastAsia="zh-CN"/>
         </w:rPr>
       </w:pPr>
-      <w:bookmarkStart w:id="0" w:name="_GoBack"/>
-      <w:bookmarkEnd w:id="0"/>
-    </w:p>
-    <w:p>
-      <w:pPr>
-        <w:widowControl w:val="0"/>
-        <w:numPr>
-          <w:ilvl w:val="0"/>
-          <w:numId w:val="0"/>
-        </w:numPr>
-        <w:jc w:val="both"/>
-        <w:rPr>
-          <w:rFonts w:hint="eastAsia" w:ascii="宋体" w:hAnsi="宋体" w:eastAsia="宋体" w:cs="宋体"/>
-          <w:sz w:val="21"/>
-          <w:szCs w:val="21"/>
-          <w:lang w:val="en-US" w:eastAsia="zh-CN"/>
-        </w:rPr>
-      </w:pPr>
-    </w:p>
-    <w:p>
-      <w:pPr>
-        <w:widowControl w:val="0"/>
-        <w:numPr>
-          <w:ilvl w:val="0"/>
-          <w:numId w:val="0"/>
-        </w:numPr>
-        <w:jc w:val="both"/>
-        <w:rPr>
-          <w:rFonts w:hint="eastAsia" w:ascii="宋体" w:hAnsi="宋体" w:eastAsia="宋体" w:cs="宋体"/>
-          <w:sz w:val="21"/>
-          <w:szCs w:val="21"/>
-          <w:lang w:val="en-US" w:eastAsia="zh-CN"/>
-        </w:rPr>
-      </w:pPr>
-    </w:p>
-    <w:p>
-      <w:pPr>
-        <w:widowControl w:val="0"/>
-        <w:numPr>
-          <w:ilvl w:val="0"/>
-          <w:numId w:val="0"/>
-        </w:numPr>
-        <w:jc w:val="both"/>
-        <w:rPr>
-          <w:rFonts w:hint="eastAsia" w:ascii="宋体" w:hAnsi="宋体" w:eastAsia="宋体" w:cs="宋体"/>
-          <w:sz w:val="21"/>
-          <w:szCs w:val="21"/>
-          <w:lang w:val="en-US" w:eastAsia="zh-CN"/>
-        </w:rPr>
-      </w:pPr>
-    </w:p>
-    <w:p>
-      <w:pPr>
-        <w:widowControl w:val="0"/>
-        <w:numPr>
-          <w:ilvl w:val="0"/>
-          <w:numId w:val="0"/>
-        </w:numPr>
-        <w:jc w:val="both"/>
-        <w:rPr>
-          <w:rFonts w:hint="eastAsia" w:ascii="宋体" w:hAnsi="宋体" w:eastAsia="宋体" w:cs="宋体"/>
-          <w:sz w:val="21"/>
-          <w:szCs w:val="21"/>
-          <w:lang w:val="en-US" w:eastAsia="zh-CN"/>
-        </w:rPr>
-      </w:pPr>
-    </w:p>
-    <w:p>
-      <w:pPr>
-        <w:widowControl w:val="0"/>
-        <w:numPr>
-          <w:ilvl w:val="0"/>
-          <w:numId w:val="0"/>
-        </w:numPr>
-        <w:jc w:val="both"/>
-        <w:rPr>
-          <w:rFonts w:hint="eastAsia" w:ascii="宋体" w:hAnsi="宋体" w:eastAsia="宋体" w:cs="宋体"/>
-          <w:sz w:val="21"/>
-          <w:szCs w:val="21"/>
-          <w:lang w:val="en-US" w:eastAsia="zh-CN"/>
-        </w:rPr>
-      </w:pPr>
-    </w:p>
-    <w:p>
-      <w:pPr>
-        <w:widowControl w:val="0"/>
-        <w:numPr>
-          <w:ilvl w:val="0"/>
-          <w:numId w:val="0"/>
-        </w:numPr>
-        <w:jc w:val="both"/>
-        <w:rPr>
-          <w:rFonts w:hint="eastAsia" w:ascii="宋体" w:hAnsi="宋体" w:eastAsia="宋体" w:cs="宋体"/>
-          <w:sz w:val="21"/>
-          <w:szCs w:val="21"/>
-          <w:lang w:val="en-US" w:eastAsia="zh-CN"/>
-        </w:rPr>
-      </w:pPr>
-    </w:p>
-    <w:p>
-      <w:pPr>
-        <w:widowControl w:val="0"/>
-        <w:numPr>
-          <w:ilvl w:val="0"/>
-          <w:numId w:val="0"/>
-        </w:numPr>
-        <w:jc w:val="both"/>
-        <w:rPr>
-          <w:rFonts w:hint="eastAsia" w:ascii="宋体" w:hAnsi="宋体" w:eastAsia="宋体" w:cs="宋体"/>
-          <w:sz w:val="21"/>
-          <w:szCs w:val="21"/>
-          <w:lang w:val="en-US" w:eastAsia="zh-CN"/>
-        </w:rPr>
-      </w:pPr>
-    </w:p>
-    <w:p>
-      <w:pPr>
-        <w:widowControl w:val="0"/>
-        <w:numPr>
-          <w:ilvl w:val="0"/>
-          <w:numId w:val="0"/>
-        </w:numPr>
-        <w:jc w:val="both"/>
-        <w:rPr>
-          <w:rFonts w:hint="eastAsia" w:ascii="宋体" w:hAnsi="宋体" w:eastAsia="宋体" w:cs="宋体"/>
-          <w:sz w:val="21"/>
-          <w:szCs w:val="21"/>
-          <w:lang w:val="en-US" w:eastAsia="zh-CN"/>
-        </w:rPr>
-      </w:pPr>
+    </w:p>
+    <w:p>
+      <w:pPr>
+        <w:widowControl w:val="0"/>
+        <w:numPr>
+          <w:ilvl w:val="0"/>
+          <w:numId w:val="0"/>
+        </w:numPr>
+        <w:jc w:val="both"/>
+        <w:rPr>
+          <w:rFonts w:hint="eastAsia" w:ascii="宋体" w:hAnsi="宋体" w:eastAsia="宋体" w:cs="宋体"/>
+          <w:sz w:val="21"/>
+          <w:szCs w:val="21"/>
+          <w:lang w:val="en-US" w:eastAsia="zh-CN"/>
+        </w:rPr>
+      </w:pPr>
+    </w:p>
+    <w:p>
+      <w:pPr>
+        <w:widowControl w:val="0"/>
+        <w:numPr>
+          <w:ilvl w:val="0"/>
+          <w:numId w:val="0"/>
+        </w:numPr>
+        <w:jc w:val="both"/>
+        <w:rPr>
+          <w:rFonts w:hint="eastAsia" w:ascii="宋体" w:hAnsi="宋体" w:eastAsia="宋体" w:cs="宋体"/>
+          <w:sz w:val="21"/>
+          <w:szCs w:val="21"/>
+          <w:lang w:val="en-US" w:eastAsia="zh-CN"/>
+        </w:rPr>
+      </w:pPr>
+    </w:p>
+    <w:p>
+      <w:pPr>
+        <w:widowControl w:val="0"/>
+        <w:numPr>
+          <w:ilvl w:val="0"/>
+          <w:numId w:val="0"/>
+        </w:numPr>
+        <w:jc w:val="both"/>
+        <w:rPr>
+          <w:rFonts w:hint="eastAsia" w:ascii="宋体" w:hAnsi="宋体" w:eastAsia="宋体" w:cs="宋体"/>
+          <w:sz w:val="21"/>
+          <w:szCs w:val="21"/>
+          <w:lang w:val="en-US" w:eastAsia="zh-CN"/>
+        </w:rPr>
+      </w:pPr>
+      <w:r>
+        <w:rPr>
+          <w:rFonts w:hint="eastAsia" w:ascii="宋体" w:hAnsi="宋体" w:eastAsia="宋体" w:cs="宋体"/>
+          <w:sz w:val="21"/>
+          <w:szCs w:val="21"/>
+          <w:lang w:val="en-US" w:eastAsia="zh-CN"/>
+        </w:rPr>
+        <w:t>数据通信过程</w:t>
+      </w:r>
+    </w:p>
+    <w:p>
+      <w:pPr>
+        <w:widowControl w:val="0"/>
+        <w:numPr>
+          <w:ilvl w:val="0"/>
+          <w:numId w:val="0"/>
+        </w:numPr>
+        <w:jc w:val="both"/>
+        <w:rPr>
+          <w:rFonts w:hint="eastAsia" w:ascii="宋体" w:hAnsi="宋体" w:eastAsia="宋体" w:cs="宋体"/>
+          <w:sz w:val="21"/>
+          <w:szCs w:val="21"/>
+          <w:lang w:val="en-US" w:eastAsia="zh-CN"/>
+        </w:rPr>
+      </w:pPr>
+    </w:p>
+    <w:p>
+      <w:pPr>
+        <w:widowControl w:val="0"/>
+        <w:numPr>
+          <w:ilvl w:val="0"/>
+          <w:numId w:val="0"/>
+        </w:numPr>
+        <w:jc w:val="both"/>
+        <w:rPr>
+          <w:rFonts w:hint="eastAsia" w:ascii="宋体" w:hAnsi="宋体" w:eastAsia="宋体" w:cs="宋体"/>
+          <w:sz w:val="21"/>
+          <w:szCs w:val="21"/>
+          <w:lang w:val="en-US" w:eastAsia="zh-CN"/>
+        </w:rPr>
+      </w:pPr>
+      <w:r>
+        <w:rPr>
+          <w:rFonts w:hint="default" w:ascii="宋体" w:hAnsi="宋体" w:eastAsia="宋体" w:cs="宋体"/>
+          <w:sz w:val="21"/>
+          <w:szCs w:val="21"/>
+          <w:lang w:val="en-US" w:eastAsia="zh-CN"/>
+        </w:rPr>
+        <w:t>1)</w:t>
+      </w:r>
+      <w:r>
+        <w:rPr>
+          <w:rFonts w:hint="eastAsia" w:ascii="宋体" w:hAnsi="宋体" w:eastAsia="宋体" w:cs="宋体"/>
+          <w:sz w:val="21"/>
+          <w:szCs w:val="21"/>
+          <w:lang w:val="en-US" w:eastAsia="zh-CN"/>
+        </w:rPr>
+        <w:t>发送方数据封装</w:t>
+      </w:r>
+    </w:p>
+    <w:p>
+      <w:pPr>
+        <w:widowControl w:val="0"/>
+        <w:numPr>
+          <w:ilvl w:val="0"/>
+          <w:numId w:val="0"/>
+        </w:numPr>
+        <w:jc w:val="both"/>
+        <w:rPr>
+          <w:rFonts w:hint="eastAsia" w:ascii="宋体" w:hAnsi="宋体" w:eastAsia="宋体" w:cs="宋体"/>
+          <w:sz w:val="21"/>
+          <w:szCs w:val="21"/>
+          <w:lang w:val="en-US" w:eastAsia="zh-CN"/>
+        </w:rPr>
+      </w:pPr>
+      <w:r>
+        <w:drawing>
+          <wp:inline distT="0" distB="0" distL="114300" distR="114300">
+            <wp:extent cx="5274310" cy="2546350"/>
+            <wp:effectExtent l="0" t="0" r="8890" b="6350"/>
+            <wp:docPr id="3" name="图片 1"/>
+            <wp:cNvGraphicFramePr>
+              <a:graphicFrameLocks xmlns:a="http://schemas.openxmlformats.org/drawingml/2006/main" noChangeAspect="1"/>
+            </wp:cNvGraphicFramePr>
+            <a:graphic xmlns:a="http://schemas.openxmlformats.org/drawingml/2006/main">
+              <a:graphicData uri="http://schemas.openxmlformats.org/drawingml/2006/picture">
+                <pic:pic xmlns:pic="http://schemas.openxmlformats.org/drawingml/2006/picture">
+                  <pic:nvPicPr>
+                    <pic:cNvPr id="3" name="图片 1"/>
+                    <pic:cNvPicPr>
+                      <a:picLocks noChangeAspect="1"/>
+                    </pic:cNvPicPr>
+                  </pic:nvPicPr>
+                  <pic:blipFill>
+                    <a:blip r:embed="rId8"/>
+                    <a:stretch>
+                      <a:fillRect/>
+                    </a:stretch>
+                  </pic:blipFill>
+                  <pic:spPr>
+                    <a:xfrm>
+                      <a:off x="0" y="0"/>
+                      <a:ext cx="5274310" cy="2546350"/>
+                    </a:xfrm>
+                    <a:prstGeom prst="rect">
+                      <a:avLst/>
+                    </a:prstGeom>
+                    <a:noFill/>
+                    <a:ln>
+                      <a:noFill/>
+                    </a:ln>
+                  </pic:spPr>
+                </pic:pic>
+              </a:graphicData>
+            </a:graphic>
+          </wp:inline>
+        </w:drawing>
+      </w:r>
+    </w:p>
+    <w:p>
+      <w:pPr>
+        <w:widowControl w:val="0"/>
+        <w:numPr>
+          <w:ilvl w:val="0"/>
+          <w:numId w:val="0"/>
+        </w:numPr>
+        <w:jc w:val="both"/>
+        <w:rPr>
+          <w:rFonts w:hint="eastAsia" w:ascii="宋体" w:hAnsi="宋体" w:eastAsia="宋体" w:cs="宋体"/>
+          <w:sz w:val="21"/>
+          <w:szCs w:val="21"/>
+          <w:lang w:val="en-US" w:eastAsia="zh-CN"/>
+        </w:rPr>
+      </w:pPr>
+      <w:r>
+        <w:drawing>
+          <wp:inline distT="0" distB="0" distL="114300" distR="114300">
+            <wp:extent cx="5271770" cy="2538095"/>
+            <wp:effectExtent l="0" t="0" r="11430" b="1905"/>
+            <wp:docPr id="4" name="图片 2"/>
+            <wp:cNvGraphicFramePr>
+              <a:graphicFrameLocks xmlns:a="http://schemas.openxmlformats.org/drawingml/2006/main" noChangeAspect="1"/>
+            </wp:cNvGraphicFramePr>
+            <a:graphic xmlns:a="http://schemas.openxmlformats.org/drawingml/2006/main">
+              <a:graphicData uri="http://schemas.openxmlformats.org/drawingml/2006/picture">
+                <pic:pic xmlns:pic="http://schemas.openxmlformats.org/drawingml/2006/picture">
+                  <pic:nvPicPr>
+                    <pic:cNvPr id="4" name="图片 2"/>
+                    <pic:cNvPicPr>
+                      <a:picLocks noChangeAspect="1"/>
+                    </pic:cNvPicPr>
+                  </pic:nvPicPr>
+                  <pic:blipFill>
+                    <a:blip r:embed="rId9"/>
+                    <a:stretch>
+                      <a:fillRect/>
+                    </a:stretch>
+                  </pic:blipFill>
+                  <pic:spPr>
+                    <a:xfrm>
+                      <a:off x="0" y="0"/>
+                      <a:ext cx="5271770" cy="2538095"/>
+                    </a:xfrm>
+                    <a:prstGeom prst="rect">
+                      <a:avLst/>
+                    </a:prstGeom>
+                    <a:noFill/>
+                    <a:ln>
+                      <a:noFill/>
+                    </a:ln>
+                  </pic:spPr>
+                </pic:pic>
+              </a:graphicData>
+            </a:graphic>
+          </wp:inline>
+        </w:drawing>
+      </w:r>
+    </w:p>
+    <w:p>
+      <w:pPr>
+        <w:widowControl w:val="0"/>
+        <w:numPr>
+          <w:ilvl w:val="0"/>
+          <w:numId w:val="0"/>
+        </w:numPr>
+        <w:jc w:val="both"/>
+        <w:rPr>
+          <w:rFonts w:hint="eastAsia" w:ascii="宋体" w:hAnsi="宋体" w:eastAsia="宋体" w:cs="宋体"/>
+          <w:sz w:val="21"/>
+          <w:szCs w:val="21"/>
+          <w:lang w:val="en-US" w:eastAsia="zh-CN"/>
+        </w:rPr>
+      </w:pPr>
+    </w:p>
+    <w:p>
+      <w:pPr>
+        <w:widowControl w:val="0"/>
+        <w:numPr>
+          <w:ilvl w:val="0"/>
+          <w:numId w:val="0"/>
+        </w:numPr>
+        <w:jc w:val="both"/>
+        <w:rPr>
+          <w:rFonts w:hint="eastAsia" w:ascii="宋体" w:hAnsi="宋体" w:eastAsia="宋体" w:cs="宋体"/>
+          <w:sz w:val="21"/>
+          <w:szCs w:val="21"/>
+          <w:lang w:val="en-US" w:eastAsia="zh-CN"/>
+        </w:rPr>
+      </w:pPr>
+      <w:r>
+        <w:rPr>
+          <w:rFonts w:hint="eastAsia" w:ascii="宋体" w:hAnsi="宋体" w:eastAsia="宋体" w:cs="宋体"/>
+          <w:sz w:val="21"/>
+          <w:szCs w:val="21"/>
+          <w:lang w:val="en-US" w:eastAsia="zh-CN"/>
+        </w:rPr>
+        <w:t>接收方数据解封装</w:t>
+      </w:r>
+    </w:p>
+    <w:p>
+      <w:pPr>
+        <w:widowControl w:val="0"/>
+        <w:numPr>
+          <w:ilvl w:val="0"/>
+          <w:numId w:val="0"/>
+        </w:numPr>
+        <w:jc w:val="both"/>
+        <w:rPr>
+          <w:rFonts w:hint="eastAsia" w:ascii="宋体" w:hAnsi="宋体" w:eastAsia="宋体" w:cs="宋体"/>
+          <w:sz w:val="21"/>
+          <w:szCs w:val="21"/>
+          <w:lang w:val="en-US" w:eastAsia="zh-CN"/>
+        </w:rPr>
+      </w:pPr>
+      <w:r>
+        <w:drawing>
+          <wp:inline distT="0" distB="0" distL="114300" distR="114300">
+            <wp:extent cx="5269865" cy="2656205"/>
+            <wp:effectExtent l="0" t="0" r="635" b="10795"/>
+            <wp:docPr id="5" name="图片 3"/>
+            <wp:cNvGraphicFramePr>
+              <a:graphicFrameLocks xmlns:a="http://schemas.openxmlformats.org/drawingml/2006/main" noChangeAspect="1"/>
+            </wp:cNvGraphicFramePr>
+            <a:graphic xmlns:a="http://schemas.openxmlformats.org/drawingml/2006/main">
+              <a:graphicData uri="http://schemas.openxmlformats.org/drawingml/2006/picture">
+                <pic:pic xmlns:pic="http://schemas.openxmlformats.org/drawingml/2006/picture">
+                  <pic:nvPicPr>
+                    <pic:cNvPr id="5" name="图片 3"/>
+                    <pic:cNvPicPr>
+                      <a:picLocks noChangeAspect="1"/>
+                    </pic:cNvPicPr>
+                  </pic:nvPicPr>
+                  <pic:blipFill>
+                    <a:blip r:embed="rId10"/>
+                    <a:stretch>
+                      <a:fillRect/>
+                    </a:stretch>
+                  </pic:blipFill>
+                  <pic:spPr>
+                    <a:xfrm>
+                      <a:off x="0" y="0"/>
+                      <a:ext cx="5269865" cy="2656205"/>
+                    </a:xfrm>
+                    <a:prstGeom prst="rect">
+                      <a:avLst/>
+                    </a:prstGeom>
+                    <a:noFill/>
+                    <a:ln>
+                      <a:noFill/>
+                    </a:ln>
+                  </pic:spPr>
+                </pic:pic>
+              </a:graphicData>
+            </a:graphic>
+          </wp:inline>
+        </w:drawing>
+      </w:r>
     </w:p>
     <w:p>
       <w:pPr>

</xml_diff>